<commit_message>
Voortgangsverslag versie 1.0 25-10-2016
</commit_message>
<xml_diff>
--- a/documentatie/voortgangsverslag.docx
+++ b/documentatie/voortgangsverslag.docx
@@ -1,13 +1,1689 @@
 
 <file path=word/document.xml><?xml version="1.0" encoding="utf-8"?>
-<w:document xmlns:wpc="http://schemas.microsoft.com/office/word/2010/wordprocessingCanvas" xmlns:mo="http://schemas.microsoft.com/office/mac/office/2008/main" xmlns:mc="http://schemas.openxmlformats.org/markup-compatibility/2006" xmlns:mv="urn:schemas-microsoft-com:mac:vml" xmlns:o="urn:schemas-microsoft-com:office:office" xmlns:r="http://schemas.openxmlformats.org/officeDocument/2006/relationships" xmlns:m="http://schemas.openxmlformats.org/officeDocument/2006/math" xmlns:v="urn:schemas-microsoft-com:vml" xmlns:wp14="http://schemas.microsoft.com/office/word/2010/wordprocessingDrawing" xmlns:wp="http://schemas.openxmlformats.org/drawingml/2006/wordprocessingDrawing" xmlns:w10="urn:schemas-microsoft-com:office:word" xmlns:w="http://schemas.openxmlformats.org/wordprocessingml/2006/main" xmlns:w14="http://schemas.microsoft.com/office/word/2010/wordml" xmlns:w15="http://schemas.microsoft.com/office/word/2012/wordml" xmlns:wpg="http://schemas.microsoft.com/office/word/2010/wordprocessingGroup" xmlns:wpi="http://schemas.microsoft.com/office/word/2010/wordprocessingInk" xmlns:wne="http://schemas.microsoft.com/office/word/2006/wordml" xmlns:wps="http://schemas.microsoft.com/office/word/2010/wordprocessingShape" mc:Ignorable="w14 w15 wp14">
+<w:document xmlns:wpc="http://schemas.microsoft.com/office/word/2010/wordprocessingCanvas" xmlns:cx="http://schemas.microsoft.com/office/drawing/2014/chartex" xmlns:cx1="http://schemas.microsoft.com/office/drawing/2015/9/8/chartex" xmlns:cx2="http://schemas.microsoft.com/office/drawing/2015/10/21/chartex" xmlns:cx3="http://schemas.microsoft.com/office/drawing/2016/5/9/chartex" xmlns:cx4="http://schemas.microsoft.com/office/drawing/2016/5/10/chartex" xmlns:cx5="http://schemas.microsoft.com/office/drawing/2016/5/11/chartex" xmlns:mc="http://schemas.openxmlformats.org/markup-compatibility/2006" xmlns:o="urn:schemas-microsoft-com:office:office" xmlns:r="http://schemas.openxmlformats.org/officeDocument/2006/relationships" xmlns:m="http://schemas.openxmlformats.org/officeDocument/2006/math" xmlns:v="urn:schemas-microsoft-com:vml" xmlns:wp14="http://schemas.microsoft.com/office/word/2010/wordprocessingDrawing" xmlns:wp="http://schemas.openxmlformats.org/drawingml/2006/wordprocessingDrawing" xmlns:w10="urn:schemas-microsoft-com:office:word" xmlns:w="http://schemas.openxmlformats.org/wordprocessingml/2006/main" xmlns:w14="http://schemas.microsoft.com/office/word/2010/wordml" xmlns:w15="http://schemas.microsoft.com/office/word/2012/wordml" xmlns:w16se="http://schemas.microsoft.com/office/word/2015/wordml/symex" xmlns:wpg="http://schemas.microsoft.com/office/word/2010/wordprocessingGroup" xmlns:wpi="http://schemas.microsoft.com/office/word/2010/wordprocessingInk" xmlns:wne="http://schemas.microsoft.com/office/word/2006/wordml" xmlns:wps="http://schemas.microsoft.com/office/word/2010/wordprocessingShape" mc:Ignorable="w14 w15 w16se wp14">
   <w:body>
     <w:p>
-      <w:bookmarkStart w:id="0" w:name="_GoBack"/>
-      <w:bookmarkEnd w:id="0"/>
+      <w:pPr>
+        <w:pStyle w:val="Titel"/>
+      </w:pPr>
+      <w:r>
+        <w:t>Verslag Programming</w:t>
+      </w:r>
+    </w:p>
+    <w:p>
+      <w:pPr>
+        <w:pStyle w:val="Geenafstand"/>
+      </w:pPr>
+    </w:p>
+    <w:p>
+      <w:pPr>
+        <w:pStyle w:val="Geenafstand"/>
+      </w:pPr>
+      <w:r>
+        <w:t xml:space="preserve">Team:  2 </w:t>
+      </w:r>
+      <w:r>
+        <w:tab/>
+      </w:r>
+    </w:p>
+    <w:p>
+      <w:pPr>
+        <w:pStyle w:val="Geenafstand"/>
+      </w:pPr>
+      <w:r>
+        <w:t>Datum: 25-10-16</w:t>
+      </w:r>
+    </w:p>
+    <w:p>
+      <w:pPr>
+        <w:pStyle w:val="Geenafstand"/>
+      </w:pPr>
+      <w:r>
+        <w:t>Versie: 1</w:t>
+      </w:r>
+    </w:p>
+    <w:p>
+      <w:pPr>
+        <w:pStyle w:val="Geenafstand"/>
+      </w:pPr>
+    </w:p>
+    <w:p>
+      <w:pPr>
+        <w:pStyle w:val="Kop1"/>
+        <w:rPr>
+          <w:b/>
+        </w:rPr>
+      </w:pPr>
+      <w:r>
+        <w:rPr>
+          <w:b/>
+        </w:rPr>
+        <w:t>Teamgegevens</w:t>
+      </w:r>
+    </w:p>
+    <w:p>
+      <w:pPr>
+        <w:pStyle w:val="Kop2"/>
+      </w:pPr>
+      <w:r>
+        <w:t>Contactgegevens</w:t>
+      </w:r>
+    </w:p>
+    <w:p>
+      <w:pPr>
+        <w:pStyle w:val="Geenafstand"/>
+      </w:pPr>
+    </w:p>
+    <w:tbl>
+      <w:tblPr>
+        <w:tblStyle w:val="Tabelraster"/>
+        <w:tblW w:w="0" w:type="auto"/>
+        <w:jc w:val="center"/>
+        <w:tblLook w:val="04A0" w:firstRow="1" w:lastRow="0" w:firstColumn="1" w:lastColumn="0" w:noHBand="0" w:noVBand="1"/>
+      </w:tblPr>
+      <w:tblGrid>
+        <w:gridCol w:w="1526"/>
+        <w:gridCol w:w="3685"/>
+        <w:gridCol w:w="2977"/>
+      </w:tblGrid>
+      <w:tr>
+        <w:trPr>
+          <w:jc w:val="center"/>
+        </w:trPr>
+        <w:tc>
+          <w:tcPr>
+            <w:tcW w:w="1526" w:type="dxa"/>
+          </w:tcPr>
+          <w:p>
+            <w:pPr>
+              <w:pStyle w:val="Geenafstand"/>
+              <w:rPr>
+                <w:b/>
+              </w:rPr>
+            </w:pPr>
+            <w:r>
+              <w:rPr>
+                <w:b/>
+              </w:rPr>
+              <w:t>Naam</w:t>
+            </w:r>
+          </w:p>
+        </w:tc>
+        <w:tc>
+          <w:tcPr>
+            <w:tcW w:w="3685" w:type="dxa"/>
+          </w:tcPr>
+          <w:p>
+            <w:pPr>
+              <w:pStyle w:val="Geenafstand"/>
+              <w:rPr>
+                <w:b/>
+              </w:rPr>
+            </w:pPr>
+            <w:r>
+              <w:rPr>
+                <w:b/>
+              </w:rPr>
+              <w:t>Emailadres (@student.hu.nl)</w:t>
+            </w:r>
+          </w:p>
+        </w:tc>
+        <w:tc>
+          <w:tcPr>
+            <w:tcW w:w="2977" w:type="dxa"/>
+          </w:tcPr>
+          <w:p>
+            <w:pPr>
+              <w:pStyle w:val="Geenafstand"/>
+              <w:rPr>
+                <w:b/>
+              </w:rPr>
+            </w:pPr>
+            <w:r>
+              <w:rPr>
+                <w:b/>
+              </w:rPr>
+              <w:t>Telefoonnummer</w:t>
+            </w:r>
+          </w:p>
+        </w:tc>
+      </w:tr>
+      <w:tr>
+        <w:trPr>
+          <w:jc w:val="center"/>
+        </w:trPr>
+        <w:tc>
+          <w:tcPr>
+            <w:tcW w:w="1526" w:type="dxa"/>
+          </w:tcPr>
+          <w:p>
+            <w:pPr>
+              <w:pStyle w:val="Geenafstand"/>
+            </w:pPr>
+            <w:r>
+              <w:t>Teamlid 1</w:t>
+            </w:r>
+          </w:p>
+        </w:tc>
+        <w:tc>
+          <w:tcPr>
+            <w:tcW w:w="3685" w:type="dxa"/>
+          </w:tcPr>
+          <w:p>
+            <w:pPr>
+              <w:pStyle w:val="Geenafstand"/>
+            </w:pPr>
+            <w:hyperlink r:id="rId4" w:history="1">
+              <w:r>
+                <w:rPr>
+                  <w:rStyle w:val="Hyperlink"/>
+                </w:rPr>
+                <w:t>Wouter.vaneden@student.hu.nl</w:t>
+              </w:r>
+            </w:hyperlink>
+          </w:p>
+        </w:tc>
+        <w:tc>
+          <w:tcPr>
+            <w:tcW w:w="2977" w:type="dxa"/>
+          </w:tcPr>
+          <w:p>
+            <w:pPr>
+              <w:pStyle w:val="Geenafstand"/>
+            </w:pPr>
+            <w:r>
+              <w:t>+31621126797</w:t>
+            </w:r>
+          </w:p>
+        </w:tc>
+      </w:tr>
+      <w:tr>
+        <w:trPr>
+          <w:jc w:val="center"/>
+        </w:trPr>
+        <w:tc>
+          <w:tcPr>
+            <w:tcW w:w="1526" w:type="dxa"/>
+          </w:tcPr>
+          <w:p>
+            <w:pPr>
+              <w:pStyle w:val="Geenafstand"/>
+            </w:pPr>
+            <w:r>
+              <w:t>Teamlid 2</w:t>
+            </w:r>
+          </w:p>
+        </w:tc>
+        <w:tc>
+          <w:tcPr>
+            <w:tcW w:w="3685" w:type="dxa"/>
+          </w:tcPr>
+          <w:p>
+            <w:pPr>
+              <w:pStyle w:val="Geenafstand"/>
+            </w:pPr>
+            <w:hyperlink r:id="rId5" w:history="1">
+              <w:r>
+                <w:rPr>
+                  <w:rStyle w:val="Hyperlink"/>
+                </w:rPr>
+                <w:t>Harry.vankuik@student.hu.nl</w:t>
+              </w:r>
+            </w:hyperlink>
+          </w:p>
+        </w:tc>
+        <w:tc>
+          <w:tcPr>
+            <w:tcW w:w="2977" w:type="dxa"/>
+          </w:tcPr>
+          <w:p>
+            <w:pPr>
+              <w:pStyle w:val="Geenafstand"/>
+            </w:pPr>
+            <w:r>
+              <w:t>+31647890794</w:t>
+            </w:r>
+          </w:p>
+        </w:tc>
+      </w:tr>
+      <w:tr>
+        <w:trPr>
+          <w:trHeight w:val="222"/>
+          <w:jc w:val="center"/>
+        </w:trPr>
+        <w:tc>
+          <w:tcPr>
+            <w:tcW w:w="1526" w:type="dxa"/>
+          </w:tcPr>
+          <w:p>
+            <w:pPr>
+              <w:pStyle w:val="Geenafstand"/>
+            </w:pPr>
+            <w:r>
+              <w:t>Teamlid 3</w:t>
+            </w:r>
+          </w:p>
+        </w:tc>
+        <w:tc>
+          <w:tcPr>
+            <w:tcW w:w="3685" w:type="dxa"/>
+          </w:tcPr>
+          <w:p>
+            <w:pPr>
+              <w:pStyle w:val="Geenafstand"/>
+            </w:pPr>
+            <w:hyperlink r:id="rId6" w:history="1">
+              <w:r>
+                <w:rPr>
+                  <w:rStyle w:val="Hyperlink"/>
+                </w:rPr>
+                <w:t>Vince.vannoort@student.hu.nl</w:t>
+              </w:r>
+            </w:hyperlink>
+          </w:p>
+        </w:tc>
+        <w:tc>
+          <w:tcPr>
+            <w:tcW w:w="2977" w:type="dxa"/>
+          </w:tcPr>
+          <w:p>
+            <w:pPr>
+              <w:pStyle w:val="Geenafstand"/>
+            </w:pPr>
+            <w:r>
+              <w:t>+31652144206</w:t>
+            </w:r>
+          </w:p>
+        </w:tc>
+      </w:tr>
+      <w:tr>
+        <w:trPr>
+          <w:jc w:val="center"/>
+        </w:trPr>
+        <w:tc>
+          <w:tcPr>
+            <w:tcW w:w="1526" w:type="dxa"/>
+          </w:tcPr>
+          <w:p>
+            <w:pPr>
+              <w:pStyle w:val="Geenafstand"/>
+            </w:pPr>
+            <w:r>
+              <w:t>Teamlid 4</w:t>
+            </w:r>
+          </w:p>
+        </w:tc>
+        <w:tc>
+          <w:tcPr>
+            <w:tcW w:w="3685" w:type="dxa"/>
+          </w:tcPr>
+          <w:p>
+            <w:pPr>
+              <w:pStyle w:val="Geenafstand"/>
+            </w:pPr>
+            <w:hyperlink r:id="rId7" w:history="1">
+              <w:r>
+                <w:rPr>
+                  <w:rStyle w:val="Hyperlink"/>
+                </w:rPr>
+                <w:t>Diederik.schuiten@student.hu.nl</w:t>
+              </w:r>
+            </w:hyperlink>
+          </w:p>
+        </w:tc>
+        <w:tc>
+          <w:tcPr>
+            <w:tcW w:w="2977" w:type="dxa"/>
+          </w:tcPr>
+          <w:p>
+            <w:pPr>
+              <w:pStyle w:val="Geenafstand"/>
+            </w:pPr>
+            <w:r>
+              <w:t>+31636248910</w:t>
+            </w:r>
+          </w:p>
+        </w:tc>
+      </w:tr>
+      <w:tr>
+        <w:trPr>
+          <w:jc w:val="center"/>
+        </w:trPr>
+        <w:tc>
+          <w:tcPr>
+            <w:tcW w:w="1526" w:type="dxa"/>
+          </w:tcPr>
+          <w:p>
+            <w:pPr>
+              <w:pStyle w:val="Geenafstand"/>
+            </w:pPr>
+            <w:r>
+              <w:t>Teamlid 5</w:t>
+            </w:r>
+          </w:p>
+        </w:tc>
+        <w:tc>
+          <w:tcPr>
+            <w:tcW w:w="3685" w:type="dxa"/>
+          </w:tcPr>
+          <w:p>
+            <w:pPr>
+              <w:pStyle w:val="Geenafstand"/>
+            </w:pPr>
+            <w:hyperlink r:id="rId8" w:history="1">
+              <w:r>
+                <w:rPr>
+                  <w:rStyle w:val="Hyperlink"/>
+                </w:rPr>
+                <w:t>Jeroen.vanderburgt@student.hu.nl</w:t>
+              </w:r>
+            </w:hyperlink>
+          </w:p>
+        </w:tc>
+        <w:tc>
+          <w:tcPr>
+            <w:tcW w:w="2977" w:type="dxa"/>
+          </w:tcPr>
+          <w:p>
+            <w:pPr>
+              <w:pStyle w:val="Geenafstand"/>
+            </w:pPr>
+            <w:r>
+              <w:t>+31627323708</w:t>
+            </w:r>
+          </w:p>
+        </w:tc>
+      </w:tr>
+    </w:tbl>
+    <w:p>
+      <w:pPr>
+        <w:pStyle w:val="Geenafstand"/>
+      </w:pPr>
+    </w:p>
+    <w:p>
+      <w:pPr>
+        <w:pStyle w:val="Kop2"/>
+      </w:pPr>
+      <w:r>
+        <w:t>Rolverdeling</w:t>
+      </w:r>
+    </w:p>
+    <w:p>
+      <w:pPr>
+        <w:pStyle w:val="Geenafstand"/>
+      </w:pPr>
+    </w:p>
+    <w:tbl>
+      <w:tblPr>
+        <w:tblStyle w:val="Tabelraster"/>
+        <w:tblW w:w="0" w:type="auto"/>
+        <w:jc w:val="center"/>
+        <w:tblLook w:val="04A0" w:firstRow="1" w:lastRow="0" w:firstColumn="1" w:lastColumn="0" w:noHBand="0" w:noVBand="1"/>
+      </w:tblPr>
+      <w:tblGrid>
+        <w:gridCol w:w="1391"/>
+        <w:gridCol w:w="3829"/>
+        <w:gridCol w:w="2693"/>
+      </w:tblGrid>
+      <w:tr>
+        <w:trPr>
+          <w:jc w:val="center"/>
+        </w:trPr>
+        <w:tc>
+          <w:tcPr>
+            <w:tcW w:w="1391" w:type="dxa"/>
+          </w:tcPr>
+          <w:p>
+            <w:pPr>
+              <w:pStyle w:val="Geenafstand"/>
+              <w:rPr>
+                <w:b/>
+              </w:rPr>
+            </w:pPr>
+            <w:r>
+              <w:rPr>
+                <w:b/>
+              </w:rPr>
+              <w:t>Rol</w:t>
+            </w:r>
+          </w:p>
+        </w:tc>
+        <w:tc>
+          <w:tcPr>
+            <w:tcW w:w="3829" w:type="dxa"/>
+          </w:tcPr>
+          <w:p>
+            <w:pPr>
+              <w:pStyle w:val="Geenafstand"/>
+              <w:rPr>
+                <w:b/>
+              </w:rPr>
+            </w:pPr>
+            <w:r>
+              <w:rPr>
+                <w:b/>
+              </w:rPr>
+              <w:t>Beschrijving</w:t>
+            </w:r>
+          </w:p>
+        </w:tc>
+        <w:tc>
+          <w:tcPr>
+            <w:tcW w:w="2693" w:type="dxa"/>
+          </w:tcPr>
+          <w:p>
+            <w:pPr>
+              <w:pStyle w:val="Geenafstand"/>
+              <w:rPr>
+                <w:b/>
+              </w:rPr>
+            </w:pPr>
+            <w:r>
+              <w:rPr>
+                <w:b/>
+              </w:rPr>
+              <w:t>Naam / Namen</w:t>
+            </w:r>
+          </w:p>
+        </w:tc>
+      </w:tr>
+      <w:tr>
+        <w:trPr>
+          <w:jc w:val="center"/>
+        </w:trPr>
+        <w:tc>
+          <w:tcPr>
+            <w:tcW w:w="1391" w:type="dxa"/>
+          </w:tcPr>
+          <w:p>
+            <w:pPr>
+              <w:pStyle w:val="Geenafstand"/>
+            </w:pPr>
+            <w:r>
+              <w:t>Teamleider</w:t>
+            </w:r>
+          </w:p>
+        </w:tc>
+        <w:tc>
+          <w:tcPr>
+            <w:tcW w:w="3829" w:type="dxa"/>
+          </w:tcPr>
+          <w:p>
+            <w:pPr>
+              <w:pStyle w:val="Geenafstand"/>
+            </w:pPr>
+            <w:r>
+              <w:t>Leidt de vergaderingen. Houdt bij wie welke taak doet, en of alles op tijd wordt opgeleverd.</w:t>
+            </w:r>
+          </w:p>
+        </w:tc>
+        <w:tc>
+          <w:tcPr>
+            <w:tcW w:w="2693" w:type="dxa"/>
+          </w:tcPr>
+          <w:p>
+            <w:pPr>
+              <w:pStyle w:val="Geenafstand"/>
+            </w:pPr>
+            <w:r>
+              <w:t>Vince van Noort</w:t>
+            </w:r>
+          </w:p>
+        </w:tc>
+      </w:tr>
+      <w:tr>
+        <w:trPr>
+          <w:jc w:val="center"/>
+        </w:trPr>
+        <w:tc>
+          <w:tcPr>
+            <w:tcW w:w="1391" w:type="dxa"/>
+          </w:tcPr>
+          <w:p>
+            <w:pPr>
+              <w:pStyle w:val="Geenafstand"/>
+            </w:pPr>
+            <w:r>
+              <w:t>Analist</w:t>
+            </w:r>
+          </w:p>
+        </w:tc>
+        <w:tc>
+          <w:tcPr>
+            <w:tcW w:w="3829" w:type="dxa"/>
+          </w:tcPr>
+          <w:p>
+            <w:pPr>
+              <w:pStyle w:val="Geenafstand"/>
+            </w:pPr>
+            <w:r>
+              <w:t xml:space="preserve">Analyseert het probleem/ de taak, en maakt vervolgens een globaal overzicht van de </w:t>
+            </w:r>
+            <w:proofErr w:type="spellStart"/>
+            <w:r>
+              <w:t>applicatieworkflow</w:t>
+            </w:r>
+            <w:proofErr w:type="spellEnd"/>
+            <w:r>
+              <w:t>.</w:t>
+            </w:r>
+          </w:p>
+        </w:tc>
+        <w:tc>
+          <w:tcPr>
+            <w:tcW w:w="2693" w:type="dxa"/>
+          </w:tcPr>
+          <w:p>
+            <w:pPr>
+              <w:pStyle w:val="Geenafstand"/>
+            </w:pPr>
+            <w:r>
+              <w:t>Diederik Schuiten</w:t>
+            </w:r>
+          </w:p>
+          <w:p>
+            <w:pPr>
+              <w:pStyle w:val="Geenafstand"/>
+            </w:pPr>
+            <w:r>
+              <w:t>Harry van Kuik</w:t>
+            </w:r>
+          </w:p>
+        </w:tc>
+      </w:tr>
+      <w:tr>
+        <w:trPr>
+          <w:jc w:val="center"/>
+        </w:trPr>
+        <w:tc>
+          <w:tcPr>
+            <w:tcW w:w="1391" w:type="dxa"/>
+          </w:tcPr>
+          <w:p>
+            <w:pPr>
+              <w:pStyle w:val="Geenafstand"/>
+            </w:pPr>
+            <w:r>
+              <w:t>Tester</w:t>
+            </w:r>
+          </w:p>
+        </w:tc>
+        <w:tc>
+          <w:tcPr>
+            <w:tcW w:w="3829" w:type="dxa"/>
+          </w:tcPr>
+          <w:p>
+            <w:pPr>
+              <w:pStyle w:val="Geenafstand"/>
+            </w:pPr>
+            <w:r>
+              <w:t xml:space="preserve">Test of de applicatie daadwerkelijk doet wat deze moet doen: Komt het overeen met de opdracht en de </w:t>
+            </w:r>
+            <w:proofErr w:type="spellStart"/>
+            <w:r>
+              <w:t>applicatieworkflow</w:t>
+            </w:r>
+            <w:proofErr w:type="spellEnd"/>
+            <w:r>
+              <w:t>?</w:t>
+            </w:r>
+          </w:p>
+        </w:tc>
+        <w:tc>
+          <w:tcPr>
+            <w:tcW w:w="2693" w:type="dxa"/>
+          </w:tcPr>
+          <w:p>
+            <w:pPr>
+              <w:pStyle w:val="Geenafstand"/>
+            </w:pPr>
+            <w:r>
+              <w:t>Jeroen van der Burgt</w:t>
+            </w:r>
+          </w:p>
+          <w:p>
+            <w:pPr>
+              <w:pStyle w:val="Geenafstand"/>
+            </w:pPr>
+            <w:r>
+              <w:t>Wouter van Eden</w:t>
+            </w:r>
+          </w:p>
+          <w:p>
+            <w:pPr>
+              <w:pStyle w:val="Geenafstand"/>
+            </w:pPr>
+          </w:p>
+        </w:tc>
+      </w:tr>
+      <w:tr>
+        <w:trPr>
+          <w:jc w:val="center"/>
+        </w:trPr>
+        <w:tc>
+          <w:tcPr>
+            <w:tcW w:w="1391" w:type="dxa"/>
+          </w:tcPr>
+          <w:p>
+            <w:pPr>
+              <w:pStyle w:val="Geenafstand"/>
+            </w:pPr>
+            <w:r>
+              <w:t>Teamlid</w:t>
+            </w:r>
+          </w:p>
+        </w:tc>
+        <w:tc>
+          <w:tcPr>
+            <w:tcW w:w="3829" w:type="dxa"/>
+          </w:tcPr>
+          <w:p>
+            <w:pPr>
+              <w:pStyle w:val="Geenafstand"/>
+            </w:pPr>
+            <w:r>
+              <w:t>Programmeert delen van de applicatie</w:t>
+            </w:r>
+          </w:p>
+        </w:tc>
+        <w:tc>
+          <w:tcPr>
+            <w:tcW w:w="2693" w:type="dxa"/>
+          </w:tcPr>
+          <w:p>
+            <w:pPr>
+              <w:pStyle w:val="Geenafstand"/>
+            </w:pPr>
+            <w:r>
+              <w:t>Wouter van Eden</w:t>
+            </w:r>
+          </w:p>
+          <w:p>
+            <w:pPr>
+              <w:pStyle w:val="Geenafstand"/>
+            </w:pPr>
+            <w:r>
+              <w:t>Harry van Kuik</w:t>
+            </w:r>
+          </w:p>
+          <w:p>
+            <w:pPr>
+              <w:pStyle w:val="Geenafstand"/>
+            </w:pPr>
+            <w:r>
+              <w:t>Vince van Noort</w:t>
+            </w:r>
+          </w:p>
+          <w:p>
+            <w:pPr>
+              <w:pStyle w:val="Geenafstand"/>
+            </w:pPr>
+            <w:r>
+              <w:t>Jeroen van der Burgt</w:t>
+            </w:r>
+          </w:p>
+          <w:p>
+            <w:pPr>
+              <w:pStyle w:val="Geenafstand"/>
+            </w:pPr>
+            <w:r>
+              <w:t>Diederik  Schuiten</w:t>
+            </w:r>
+          </w:p>
+        </w:tc>
+      </w:tr>
+    </w:tbl>
+    <w:p>
+      <w:pPr>
+        <w:pStyle w:val="Geenafstand"/>
+      </w:pPr>
+    </w:p>
+    <w:p>
+      <w:pPr>
+        <w:rPr>
+          <w:rFonts w:asciiTheme="majorHAnsi" w:eastAsiaTheme="majorEastAsia" w:hAnsiTheme="majorHAnsi" w:cstheme="majorBidi"/>
+          <w:color w:val="2E74B5" w:themeColor="accent1" w:themeShade="BF"/>
+          <w:sz w:val="32"/>
+          <w:szCs w:val="32"/>
+        </w:rPr>
+      </w:pPr>
+      <w:r>
+        <w:br w:type="page"/>
+      </w:r>
+    </w:p>
+    <w:p>
+      <w:pPr>
+        <w:pStyle w:val="Kop1"/>
+      </w:pPr>
+      <w:proofErr w:type="spellStart"/>
+      <w:r>
+        <w:lastRenderedPageBreak/>
+        <w:t>Applicatieworkflow</w:t>
+      </w:r>
+      <w:proofErr w:type="spellEnd"/>
+    </w:p>
+    <w:p>
+      <w:pPr>
+        <w:pStyle w:val="Geenafstand"/>
+      </w:pPr>
+    </w:p>
+    <w:p>
+      <w:pPr>
+        <w:pStyle w:val="Geenafstand"/>
+      </w:pPr>
+      <w:r>
+        <w:t xml:space="preserve">Vanaf de volgende pagina zijn de </w:t>
+      </w:r>
+      <w:proofErr w:type="spellStart"/>
+      <w:r>
+        <w:t>PSD’s</w:t>
+      </w:r>
+      <w:proofErr w:type="spellEnd"/>
+      <w:r>
+        <w:t xml:space="preserve"> te zien met </w:t>
+      </w:r>
+      <w:commentRangeStart w:id="0"/>
+      <w:r>
+        <w:t>versiebeheer</w:t>
+      </w:r>
+      <w:commentRangeEnd w:id="0"/>
+      <w:r>
+        <w:rPr>
+          <w:rStyle w:val="Verwijzingopmerking"/>
+        </w:rPr>
+        <w:commentReference w:id="0"/>
+      </w:r>
+      <w:r>
+        <w:t>.</w:t>
+      </w:r>
+    </w:p>
+    <w:p>
+      <w:pPr>
+        <w:pStyle w:val="Geenafstand"/>
+      </w:pPr>
+    </w:p>
+    <w:p>
+      <w:pPr>
+        <w:pStyle w:val="Geenafstand"/>
+      </w:pPr>
+      <w:r>
+        <w:rPr>
+          <w:noProof/>
+          <w:lang w:eastAsia="nl-NL"/>
+        </w:rPr>
+        <w:drawing>
+          <wp:inline distT="0" distB="0" distL="0" distR="0" wp14:anchorId="22946D66" wp14:editId="3335A052">
+            <wp:extent cx="6038850" cy="5502995"/>
+            <wp:effectExtent l="0" t="0" r="0" b="2540"/>
+            <wp:docPr id="1" name="Afbeelding 1"/>
+            <wp:cNvGraphicFramePr>
+              <a:graphicFrameLocks xmlns:a="http://schemas.openxmlformats.org/drawingml/2006/main" noChangeAspect="1"/>
+            </wp:cNvGraphicFramePr>
+            <a:graphic xmlns:a="http://schemas.openxmlformats.org/drawingml/2006/main">
+              <a:graphicData uri="http://schemas.openxmlformats.org/drawingml/2006/picture">
+                <pic:pic xmlns:pic="http://schemas.openxmlformats.org/drawingml/2006/picture">
+                  <pic:nvPicPr>
+                    <pic:cNvPr id="1" name=""/>
+                    <pic:cNvPicPr/>
+                  </pic:nvPicPr>
+                  <pic:blipFill>
+                    <a:blip r:embed="rId11"/>
+                    <a:stretch>
+                      <a:fillRect/>
+                    </a:stretch>
+                  </pic:blipFill>
+                  <pic:spPr>
+                    <a:xfrm>
+                      <a:off x="0" y="0"/>
+                      <a:ext cx="6039573" cy="5503654"/>
+                    </a:xfrm>
+                    <a:prstGeom prst="rect">
+                      <a:avLst/>
+                    </a:prstGeom>
+                  </pic:spPr>
+                </pic:pic>
+              </a:graphicData>
+            </a:graphic>
+          </wp:inline>
+        </w:drawing>
+      </w:r>
+    </w:p>
+    <w:p>
+      <w:pPr>
+        <w:pStyle w:val="Geenafstand"/>
+        <w:rPr>
+          <w:i/>
+        </w:rPr>
+      </w:pPr>
+      <w:r>
+        <w:rPr>
+          <w:i/>
+        </w:rPr>
+        <w:t>Versie 1.0</w:t>
+      </w:r>
+    </w:p>
+    <w:p>
+      <w:pPr>
+        <w:pStyle w:val="Geenafstand"/>
+        <w:rPr>
+          <w:i/>
+        </w:rPr>
+      </w:pPr>
+      <w:r>
+        <w:rPr>
+          <w:i/>
+        </w:rPr>
+        <w:t>Datum 25-10-</w:t>
+      </w:r>
+      <w:commentRangeStart w:id="1"/>
+      <w:r>
+        <w:rPr>
+          <w:i/>
+        </w:rPr>
+        <w:t>2016</w:t>
+      </w:r>
+      <w:commentRangeEnd w:id="1"/>
+      <w:r>
+        <w:rPr>
+          <w:rStyle w:val="Verwijzingopmerking"/>
+        </w:rPr>
+        <w:commentReference w:id="1"/>
+      </w:r>
+    </w:p>
+    <w:p>
+      <w:r>
+        <w:br w:type="page"/>
+      </w:r>
+    </w:p>
+    <w:tbl>
+      <w:tblPr>
+        <w:tblStyle w:val="Tabelraster"/>
+        <w:tblpPr w:leftFromText="141" w:rightFromText="141" w:horzAnchor="margin" w:tblpY="810"/>
+        <w:tblW w:w="9747" w:type="dxa"/>
+        <w:tblLayout w:type="fixed"/>
+        <w:tblLook w:val="04A0" w:firstRow="1" w:lastRow="0" w:firstColumn="1" w:lastColumn="0" w:noHBand="0" w:noVBand="1"/>
+      </w:tblPr>
+      <w:tblGrid>
+        <w:gridCol w:w="1129"/>
+        <w:gridCol w:w="3515"/>
+        <w:gridCol w:w="1560"/>
+        <w:gridCol w:w="1275"/>
+        <w:gridCol w:w="1134"/>
+        <w:gridCol w:w="1134"/>
+      </w:tblGrid>
+      <w:tr>
+        <w:tc>
+          <w:tcPr>
+            <w:tcW w:w="1129" w:type="dxa"/>
+          </w:tcPr>
+          <w:p>
+            <w:pPr>
+              <w:spacing w:after="160" w:line="259" w:lineRule="auto"/>
+              <w:rPr>
+                <w:b/>
+              </w:rPr>
+            </w:pPr>
+            <w:r>
+              <w:rPr>
+                <w:b/>
+              </w:rPr>
+              <w:lastRenderedPageBreak/>
+              <w:t>Teamlid</w:t>
+            </w:r>
+          </w:p>
+        </w:tc>
+        <w:tc>
+          <w:tcPr>
+            <w:tcW w:w="3515" w:type="dxa"/>
+          </w:tcPr>
+          <w:p>
+            <w:pPr>
+              <w:spacing w:after="160" w:line="259" w:lineRule="auto"/>
+              <w:rPr>
+                <w:b/>
+              </w:rPr>
+            </w:pPr>
+            <w:r>
+              <w:rPr>
+                <w:b/>
+              </w:rPr>
+              <w:t>Taak</w:t>
+            </w:r>
+          </w:p>
+        </w:tc>
+        <w:tc>
+          <w:tcPr>
+            <w:tcW w:w="1560" w:type="dxa"/>
+          </w:tcPr>
+          <w:p>
+            <w:pPr>
+              <w:spacing w:after="160" w:line="259" w:lineRule="auto"/>
+              <w:rPr>
+                <w:b/>
+              </w:rPr>
+            </w:pPr>
+            <w:r>
+              <w:rPr>
+                <w:b/>
+              </w:rPr>
+              <w:t>Geschatte uren</w:t>
+            </w:r>
+          </w:p>
+        </w:tc>
+        <w:tc>
+          <w:tcPr>
+            <w:tcW w:w="1275" w:type="dxa"/>
+          </w:tcPr>
+          <w:p>
+            <w:pPr>
+              <w:spacing w:after="160" w:line="259" w:lineRule="auto"/>
+              <w:rPr>
+                <w:b/>
+              </w:rPr>
+            </w:pPr>
+            <w:r>
+              <w:rPr>
+                <w:b/>
+              </w:rPr>
+              <w:t>Deadline</w:t>
+            </w:r>
+          </w:p>
+        </w:tc>
+        <w:tc>
+          <w:tcPr>
+            <w:tcW w:w="1134" w:type="dxa"/>
+          </w:tcPr>
+          <w:p>
+            <w:pPr>
+              <w:spacing w:after="160" w:line="259" w:lineRule="auto"/>
+              <w:rPr>
+                <w:b/>
+              </w:rPr>
+            </w:pPr>
+            <w:r>
+              <w:rPr>
+                <w:b/>
+              </w:rPr>
+              <w:t xml:space="preserve">Voldaan? </w:t>
+            </w:r>
+          </w:p>
+        </w:tc>
+        <w:tc>
+          <w:tcPr>
+            <w:tcW w:w="1134" w:type="dxa"/>
+          </w:tcPr>
+          <w:p>
+            <w:pPr>
+              <w:spacing w:after="160" w:line="259" w:lineRule="auto"/>
+              <w:rPr>
+                <w:b/>
+              </w:rPr>
+            </w:pPr>
+            <w:r>
+              <w:rPr>
+                <w:b/>
+              </w:rPr>
+              <w:t>Reële uren</w:t>
+            </w:r>
+          </w:p>
+        </w:tc>
+      </w:tr>
+      <w:tr>
+        <w:tc>
+          <w:tcPr>
+            <w:tcW w:w="1129" w:type="dxa"/>
+          </w:tcPr>
+          <w:p>
+            <w:pPr>
+              <w:spacing w:after="160" w:line="259" w:lineRule="auto"/>
+            </w:pPr>
+            <w:r>
+              <w:t xml:space="preserve">Jeroen </w:t>
+            </w:r>
+          </w:p>
+        </w:tc>
+        <w:tc>
+          <w:tcPr>
+            <w:tcW w:w="3515" w:type="dxa"/>
+          </w:tcPr>
+          <w:p>
+            <w:pPr>
+              <w:spacing w:after="160" w:line="259" w:lineRule="auto"/>
+            </w:pPr>
+            <w:r>
+              <w:t>Planning, verslaggeving, tussenverslag</w:t>
+            </w:r>
+          </w:p>
+        </w:tc>
+        <w:tc>
+          <w:tcPr>
+            <w:tcW w:w="1560" w:type="dxa"/>
+          </w:tcPr>
+          <w:p>
+            <w:pPr>
+              <w:spacing w:after="160" w:line="259" w:lineRule="auto"/>
+            </w:pPr>
+          </w:p>
+        </w:tc>
+        <w:tc>
+          <w:tcPr>
+            <w:tcW w:w="1275" w:type="dxa"/>
+          </w:tcPr>
+          <w:p>
+            <w:pPr>
+              <w:spacing w:after="160" w:line="259" w:lineRule="auto"/>
+            </w:pPr>
+          </w:p>
+        </w:tc>
+        <w:tc>
+          <w:tcPr>
+            <w:tcW w:w="1134" w:type="dxa"/>
+          </w:tcPr>
+          <w:p>
+            <w:pPr>
+              <w:spacing w:after="160" w:line="259" w:lineRule="auto"/>
+            </w:pPr>
+            <w:r>
+              <w:t>ja/nee</w:t>
+            </w:r>
+          </w:p>
+        </w:tc>
+        <w:tc>
+          <w:tcPr>
+            <w:tcW w:w="1134" w:type="dxa"/>
+          </w:tcPr>
+          <w:p>
+            <w:pPr>
+              <w:spacing w:after="160" w:line="259" w:lineRule="auto"/>
+            </w:pPr>
+          </w:p>
+        </w:tc>
+      </w:tr>
+      <w:tr>
+        <w:tc>
+          <w:tcPr>
+            <w:tcW w:w="1129" w:type="dxa"/>
+          </w:tcPr>
+          <w:p>
+            <w:pPr>
+              <w:spacing w:after="160" w:line="259" w:lineRule="auto"/>
+            </w:pPr>
+            <w:r>
+              <w:t>Wouter</w:t>
+            </w:r>
+          </w:p>
+        </w:tc>
+        <w:tc>
+          <w:tcPr>
+            <w:tcW w:w="3515" w:type="dxa"/>
+          </w:tcPr>
+          <w:p>
+            <w:pPr>
+              <w:spacing w:after="160" w:line="259" w:lineRule="auto"/>
+            </w:pPr>
+          </w:p>
+        </w:tc>
+        <w:tc>
+          <w:tcPr>
+            <w:tcW w:w="1560" w:type="dxa"/>
+          </w:tcPr>
+          <w:p>
+            <w:pPr>
+              <w:spacing w:after="160" w:line="259" w:lineRule="auto"/>
+            </w:pPr>
+          </w:p>
+        </w:tc>
+        <w:tc>
+          <w:tcPr>
+            <w:tcW w:w="1275" w:type="dxa"/>
+          </w:tcPr>
+          <w:p>
+            <w:pPr>
+              <w:spacing w:after="160" w:line="259" w:lineRule="auto"/>
+            </w:pPr>
+          </w:p>
+        </w:tc>
+        <w:tc>
+          <w:tcPr>
+            <w:tcW w:w="1134" w:type="dxa"/>
+          </w:tcPr>
+          <w:p>
+            <w:pPr>
+              <w:spacing w:after="160" w:line="259" w:lineRule="auto"/>
+            </w:pPr>
+          </w:p>
+        </w:tc>
+        <w:tc>
+          <w:tcPr>
+            <w:tcW w:w="1134" w:type="dxa"/>
+          </w:tcPr>
+          <w:p>
+            <w:pPr>
+              <w:spacing w:after="160" w:line="259" w:lineRule="auto"/>
+            </w:pPr>
+          </w:p>
+        </w:tc>
+      </w:tr>
+      <w:tr>
+        <w:tc>
+          <w:tcPr>
+            <w:tcW w:w="1129" w:type="dxa"/>
+          </w:tcPr>
+          <w:p>
+            <w:pPr>
+              <w:spacing w:after="160" w:line="259" w:lineRule="auto"/>
+            </w:pPr>
+            <w:r>
+              <w:t>Vince</w:t>
+            </w:r>
+          </w:p>
+        </w:tc>
+        <w:tc>
+          <w:tcPr>
+            <w:tcW w:w="3515" w:type="dxa"/>
+          </w:tcPr>
+          <w:p>
+            <w:pPr>
+              <w:spacing w:after="160" w:line="259" w:lineRule="auto"/>
+            </w:pPr>
+          </w:p>
+        </w:tc>
+        <w:tc>
+          <w:tcPr>
+            <w:tcW w:w="1560" w:type="dxa"/>
+          </w:tcPr>
+          <w:p>
+            <w:pPr>
+              <w:spacing w:after="160" w:line="259" w:lineRule="auto"/>
+            </w:pPr>
+          </w:p>
+        </w:tc>
+        <w:tc>
+          <w:tcPr>
+            <w:tcW w:w="1275" w:type="dxa"/>
+          </w:tcPr>
+          <w:p>
+            <w:pPr>
+              <w:spacing w:after="160" w:line="259" w:lineRule="auto"/>
+            </w:pPr>
+          </w:p>
+        </w:tc>
+        <w:tc>
+          <w:tcPr>
+            <w:tcW w:w="1134" w:type="dxa"/>
+          </w:tcPr>
+          <w:p>
+            <w:pPr>
+              <w:spacing w:after="160" w:line="259" w:lineRule="auto"/>
+            </w:pPr>
+          </w:p>
+        </w:tc>
+        <w:tc>
+          <w:tcPr>
+            <w:tcW w:w="1134" w:type="dxa"/>
+          </w:tcPr>
+          <w:p>
+            <w:pPr>
+              <w:spacing w:after="160" w:line="259" w:lineRule="auto"/>
+            </w:pPr>
+          </w:p>
+        </w:tc>
+      </w:tr>
+      <w:tr>
+        <w:tc>
+          <w:tcPr>
+            <w:tcW w:w="1129" w:type="dxa"/>
+          </w:tcPr>
+          <w:p>
+            <w:pPr>
+              <w:spacing w:after="160" w:line="259" w:lineRule="auto"/>
+            </w:pPr>
+            <w:r>
+              <w:t>Diederik</w:t>
+            </w:r>
+          </w:p>
+        </w:tc>
+        <w:tc>
+          <w:tcPr>
+            <w:tcW w:w="3515" w:type="dxa"/>
+          </w:tcPr>
+          <w:p>
+            <w:pPr>
+              <w:spacing w:after="160" w:line="259" w:lineRule="auto"/>
+            </w:pPr>
+          </w:p>
+        </w:tc>
+        <w:tc>
+          <w:tcPr>
+            <w:tcW w:w="1560" w:type="dxa"/>
+          </w:tcPr>
+          <w:p>
+            <w:pPr>
+              <w:spacing w:after="160" w:line="259" w:lineRule="auto"/>
+            </w:pPr>
+          </w:p>
+        </w:tc>
+        <w:tc>
+          <w:tcPr>
+            <w:tcW w:w="1275" w:type="dxa"/>
+          </w:tcPr>
+          <w:p>
+            <w:pPr>
+              <w:spacing w:after="160" w:line="259" w:lineRule="auto"/>
+            </w:pPr>
+          </w:p>
+        </w:tc>
+        <w:tc>
+          <w:tcPr>
+            <w:tcW w:w="1134" w:type="dxa"/>
+          </w:tcPr>
+          <w:p>
+            <w:pPr>
+              <w:spacing w:after="160" w:line="259" w:lineRule="auto"/>
+            </w:pPr>
+          </w:p>
+        </w:tc>
+        <w:tc>
+          <w:tcPr>
+            <w:tcW w:w="1134" w:type="dxa"/>
+          </w:tcPr>
+          <w:p>
+            <w:pPr>
+              <w:spacing w:after="160" w:line="259" w:lineRule="auto"/>
+            </w:pPr>
+          </w:p>
+        </w:tc>
+      </w:tr>
+      <w:tr>
+        <w:tc>
+          <w:tcPr>
+            <w:tcW w:w="1129" w:type="dxa"/>
+          </w:tcPr>
+          <w:p>
+            <w:pPr>
+              <w:spacing w:after="160" w:line="259" w:lineRule="auto"/>
+            </w:pPr>
+            <w:r>
+              <w:t>Harry</w:t>
+            </w:r>
+          </w:p>
+        </w:tc>
+        <w:tc>
+          <w:tcPr>
+            <w:tcW w:w="3515" w:type="dxa"/>
+          </w:tcPr>
+          <w:p>
+            <w:pPr>
+              <w:spacing w:after="160" w:line="259" w:lineRule="auto"/>
+            </w:pPr>
+          </w:p>
+        </w:tc>
+        <w:tc>
+          <w:tcPr>
+            <w:tcW w:w="1560" w:type="dxa"/>
+          </w:tcPr>
+          <w:p>
+            <w:pPr>
+              <w:spacing w:after="160" w:line="259" w:lineRule="auto"/>
+            </w:pPr>
+          </w:p>
+        </w:tc>
+        <w:tc>
+          <w:tcPr>
+            <w:tcW w:w="1275" w:type="dxa"/>
+          </w:tcPr>
+          <w:p>
+            <w:pPr>
+              <w:spacing w:after="160" w:line="259" w:lineRule="auto"/>
+            </w:pPr>
+          </w:p>
+        </w:tc>
+        <w:tc>
+          <w:tcPr>
+            <w:tcW w:w="1134" w:type="dxa"/>
+          </w:tcPr>
+          <w:p>
+            <w:pPr>
+              <w:spacing w:after="160" w:line="259" w:lineRule="auto"/>
+            </w:pPr>
+          </w:p>
+        </w:tc>
+        <w:tc>
+          <w:tcPr>
+            <w:tcW w:w="1134" w:type="dxa"/>
+          </w:tcPr>
+          <w:p>
+            <w:pPr>
+              <w:spacing w:after="160" w:line="259" w:lineRule="auto"/>
+            </w:pPr>
+          </w:p>
+        </w:tc>
+      </w:tr>
+      <w:tr>
+        <w:tc>
+          <w:tcPr>
+            <w:tcW w:w="1129" w:type="dxa"/>
+          </w:tcPr>
+          <w:p>
+            <w:pPr>
+              <w:spacing w:after="160" w:line="259" w:lineRule="auto"/>
+            </w:pPr>
+          </w:p>
+        </w:tc>
+        <w:tc>
+          <w:tcPr>
+            <w:tcW w:w="3515" w:type="dxa"/>
+          </w:tcPr>
+          <w:p>
+            <w:pPr>
+              <w:spacing w:after="160" w:line="259" w:lineRule="auto"/>
+            </w:pPr>
+          </w:p>
+        </w:tc>
+        <w:tc>
+          <w:tcPr>
+            <w:tcW w:w="1560" w:type="dxa"/>
+          </w:tcPr>
+          <w:p>
+            <w:pPr>
+              <w:spacing w:after="160" w:line="259" w:lineRule="auto"/>
+            </w:pPr>
+          </w:p>
+        </w:tc>
+        <w:tc>
+          <w:tcPr>
+            <w:tcW w:w="1275" w:type="dxa"/>
+          </w:tcPr>
+          <w:p>
+            <w:pPr>
+              <w:spacing w:after="160" w:line="259" w:lineRule="auto"/>
+            </w:pPr>
+          </w:p>
+        </w:tc>
+        <w:tc>
+          <w:tcPr>
+            <w:tcW w:w="1134" w:type="dxa"/>
+          </w:tcPr>
+          <w:p>
+            <w:pPr>
+              <w:spacing w:after="160" w:line="259" w:lineRule="auto"/>
+            </w:pPr>
+          </w:p>
+        </w:tc>
+        <w:tc>
+          <w:tcPr>
+            <w:tcW w:w="1134" w:type="dxa"/>
+          </w:tcPr>
+          <w:p>
+            <w:pPr>
+              <w:spacing w:after="160" w:line="259" w:lineRule="auto"/>
+            </w:pPr>
+          </w:p>
+        </w:tc>
+      </w:tr>
+      <w:tr>
+        <w:tc>
+          <w:tcPr>
+            <w:tcW w:w="1129" w:type="dxa"/>
+          </w:tcPr>
+          <w:p>
+            <w:pPr>
+              <w:spacing w:after="160" w:line="259" w:lineRule="auto"/>
+            </w:pPr>
+          </w:p>
+        </w:tc>
+        <w:tc>
+          <w:tcPr>
+            <w:tcW w:w="3515" w:type="dxa"/>
+          </w:tcPr>
+          <w:p>
+            <w:pPr>
+              <w:spacing w:after="160" w:line="259" w:lineRule="auto"/>
+            </w:pPr>
+          </w:p>
+        </w:tc>
+        <w:tc>
+          <w:tcPr>
+            <w:tcW w:w="1560" w:type="dxa"/>
+          </w:tcPr>
+          <w:p>
+            <w:pPr>
+              <w:spacing w:after="160" w:line="259" w:lineRule="auto"/>
+            </w:pPr>
+          </w:p>
+        </w:tc>
+        <w:tc>
+          <w:tcPr>
+            <w:tcW w:w="1275" w:type="dxa"/>
+          </w:tcPr>
+          <w:p>
+            <w:pPr>
+              <w:spacing w:after="160" w:line="259" w:lineRule="auto"/>
+            </w:pPr>
+          </w:p>
+        </w:tc>
+        <w:tc>
+          <w:tcPr>
+            <w:tcW w:w="1134" w:type="dxa"/>
+          </w:tcPr>
+          <w:p>
+            <w:pPr>
+              <w:spacing w:after="160" w:line="259" w:lineRule="auto"/>
+            </w:pPr>
+          </w:p>
+        </w:tc>
+        <w:tc>
+          <w:tcPr>
+            <w:tcW w:w="1134" w:type="dxa"/>
+          </w:tcPr>
+          <w:p>
+            <w:pPr>
+              <w:spacing w:after="160" w:line="259" w:lineRule="auto"/>
+            </w:pPr>
+          </w:p>
+        </w:tc>
+      </w:tr>
+      <w:tr>
+        <w:tc>
+          <w:tcPr>
+            <w:tcW w:w="1129" w:type="dxa"/>
+          </w:tcPr>
+          <w:p>
+            <w:pPr>
+              <w:spacing w:after="160" w:line="259" w:lineRule="auto"/>
+            </w:pPr>
+          </w:p>
+        </w:tc>
+        <w:tc>
+          <w:tcPr>
+            <w:tcW w:w="3515" w:type="dxa"/>
+          </w:tcPr>
+          <w:p>
+            <w:pPr>
+              <w:spacing w:after="160" w:line="259" w:lineRule="auto"/>
+            </w:pPr>
+          </w:p>
+        </w:tc>
+        <w:tc>
+          <w:tcPr>
+            <w:tcW w:w="1560" w:type="dxa"/>
+          </w:tcPr>
+          <w:p>
+            <w:pPr>
+              <w:spacing w:after="160" w:line="259" w:lineRule="auto"/>
+            </w:pPr>
+          </w:p>
+        </w:tc>
+        <w:tc>
+          <w:tcPr>
+            <w:tcW w:w="1275" w:type="dxa"/>
+          </w:tcPr>
+          <w:p>
+            <w:pPr>
+              <w:spacing w:after="160" w:line="259" w:lineRule="auto"/>
+            </w:pPr>
+          </w:p>
+        </w:tc>
+        <w:tc>
+          <w:tcPr>
+            <w:tcW w:w="1134" w:type="dxa"/>
+          </w:tcPr>
+          <w:p>
+            <w:pPr>
+              <w:spacing w:after="160" w:line="259" w:lineRule="auto"/>
+            </w:pPr>
+          </w:p>
+        </w:tc>
+        <w:tc>
+          <w:tcPr>
+            <w:tcW w:w="1134" w:type="dxa"/>
+          </w:tcPr>
+          <w:p>
+            <w:pPr>
+              <w:spacing w:after="160" w:line="259" w:lineRule="auto"/>
+            </w:pPr>
+          </w:p>
+        </w:tc>
+      </w:tr>
+      <w:tr>
+        <w:tc>
+          <w:tcPr>
+            <w:tcW w:w="1129" w:type="dxa"/>
+          </w:tcPr>
+          <w:p>
+            <w:pPr>
+              <w:spacing w:after="160" w:line="259" w:lineRule="auto"/>
+            </w:pPr>
+          </w:p>
+        </w:tc>
+        <w:tc>
+          <w:tcPr>
+            <w:tcW w:w="3515" w:type="dxa"/>
+          </w:tcPr>
+          <w:p>
+            <w:pPr>
+              <w:spacing w:after="160" w:line="259" w:lineRule="auto"/>
+            </w:pPr>
+          </w:p>
+        </w:tc>
+        <w:tc>
+          <w:tcPr>
+            <w:tcW w:w="1560" w:type="dxa"/>
+          </w:tcPr>
+          <w:p>
+            <w:pPr>
+              <w:spacing w:after="160" w:line="259" w:lineRule="auto"/>
+            </w:pPr>
+          </w:p>
+        </w:tc>
+        <w:tc>
+          <w:tcPr>
+            <w:tcW w:w="1275" w:type="dxa"/>
+          </w:tcPr>
+          <w:p>
+            <w:pPr>
+              <w:spacing w:after="160" w:line="259" w:lineRule="auto"/>
+            </w:pPr>
+          </w:p>
+        </w:tc>
+        <w:tc>
+          <w:tcPr>
+            <w:tcW w:w="1134" w:type="dxa"/>
+          </w:tcPr>
+          <w:p>
+            <w:pPr>
+              <w:spacing w:after="160" w:line="259" w:lineRule="auto"/>
+            </w:pPr>
+          </w:p>
+        </w:tc>
+        <w:tc>
+          <w:tcPr>
+            <w:tcW w:w="1134" w:type="dxa"/>
+          </w:tcPr>
+          <w:p>
+            <w:pPr>
+              <w:spacing w:after="160" w:line="259" w:lineRule="auto"/>
+            </w:pPr>
+          </w:p>
+        </w:tc>
+      </w:tr>
+      <w:tr>
+        <w:tc>
+          <w:tcPr>
+            <w:tcW w:w="1129" w:type="dxa"/>
+          </w:tcPr>
+          <w:p>
+            <w:pPr>
+              <w:spacing w:after="160" w:line="259" w:lineRule="auto"/>
+            </w:pPr>
+          </w:p>
+        </w:tc>
+        <w:tc>
+          <w:tcPr>
+            <w:tcW w:w="3515" w:type="dxa"/>
+          </w:tcPr>
+          <w:p>
+            <w:pPr>
+              <w:spacing w:after="160" w:line="259" w:lineRule="auto"/>
+            </w:pPr>
+          </w:p>
+        </w:tc>
+        <w:tc>
+          <w:tcPr>
+            <w:tcW w:w="1560" w:type="dxa"/>
+          </w:tcPr>
+          <w:p>
+            <w:pPr>
+              <w:spacing w:after="160" w:line="259" w:lineRule="auto"/>
+            </w:pPr>
+          </w:p>
+        </w:tc>
+        <w:tc>
+          <w:tcPr>
+            <w:tcW w:w="1275" w:type="dxa"/>
+          </w:tcPr>
+          <w:p>
+            <w:pPr>
+              <w:spacing w:after="160" w:line="259" w:lineRule="auto"/>
+            </w:pPr>
+          </w:p>
+        </w:tc>
+        <w:tc>
+          <w:tcPr>
+            <w:tcW w:w="1134" w:type="dxa"/>
+          </w:tcPr>
+          <w:p>
+            <w:pPr>
+              <w:spacing w:after="160" w:line="259" w:lineRule="auto"/>
+            </w:pPr>
+          </w:p>
+        </w:tc>
+        <w:tc>
+          <w:tcPr>
+            <w:tcW w:w="1134" w:type="dxa"/>
+          </w:tcPr>
+          <w:p>
+            <w:pPr>
+              <w:spacing w:after="160" w:line="259" w:lineRule="auto"/>
+            </w:pPr>
+          </w:p>
+        </w:tc>
+      </w:tr>
+    </w:tbl>
+    <w:p>
+      <w:pPr>
+        <w:pStyle w:val="Kop1"/>
+      </w:pPr>
+      <w:r>
+        <w:t>Planning en taakverdeling</w:t>
+      </w:r>
+    </w:p>
+    <w:p>
+      <w:bookmarkStart w:id="2" w:name="_GoBack"/>
+      <w:bookmarkEnd w:id="2"/>
     </w:p>
     <w:sectPr>
-      <w:pgSz w:w="11900" w:h="16840"/>
+      <w:pgSz w:w="11906" w:h="16838"/>
       <w:pgMar w:top="1417" w:right="1417" w:bottom="1417" w:left="1417" w:header="708" w:footer="708" w:gutter="0"/>
       <w:cols w:space="708"/>
       <w:docGrid w:linePitch="360"/>
@@ -16,8 +1692,65 @@
 </w:document>
 </file>
 
+<file path=word/comments.xml><?xml version="1.0" encoding="utf-8"?>
+<w:comments xmlns:wpc="http://schemas.microsoft.com/office/word/2010/wordprocessingCanvas" xmlns:cx="http://schemas.microsoft.com/office/drawing/2014/chartex" xmlns:cx1="http://schemas.microsoft.com/office/drawing/2015/9/8/chartex" xmlns:cx2="http://schemas.microsoft.com/office/drawing/2015/10/21/chartex" xmlns:cx3="http://schemas.microsoft.com/office/drawing/2016/5/9/chartex" xmlns:cx4="http://schemas.microsoft.com/office/drawing/2016/5/10/chartex" xmlns:cx5="http://schemas.microsoft.com/office/drawing/2016/5/11/chartex" xmlns:mc="http://schemas.openxmlformats.org/markup-compatibility/2006" xmlns:o="urn:schemas-microsoft-com:office:office" xmlns:r="http://schemas.openxmlformats.org/officeDocument/2006/relationships" xmlns:m="http://schemas.openxmlformats.org/officeDocument/2006/math" xmlns:v="urn:schemas-microsoft-com:vml" xmlns:wp14="http://schemas.microsoft.com/office/word/2010/wordprocessingDrawing" xmlns:wp="http://schemas.openxmlformats.org/drawingml/2006/wordprocessingDrawing" xmlns:w10="urn:schemas-microsoft-com:office:word" xmlns:w="http://schemas.openxmlformats.org/wordprocessingml/2006/main" xmlns:w14="http://schemas.microsoft.com/office/word/2010/wordml" xmlns:w15="http://schemas.microsoft.com/office/word/2012/wordml" xmlns:w16se="http://schemas.microsoft.com/office/word/2015/wordml/symex" xmlns:wpg="http://schemas.microsoft.com/office/word/2010/wordprocessingGroup" xmlns:wpi="http://schemas.microsoft.com/office/word/2010/wordprocessingInk" xmlns:wne="http://schemas.microsoft.com/office/word/2006/wordml" xmlns:wps="http://schemas.microsoft.com/office/word/2010/wordprocessingShape" mc:Ignorable="w14 w15 w16se wp14">
+  <w:comment w:id="0" w:author="Jeroen van der Burgt" w:date="2016-10-25T16:30:00Z" w:initials="JvdB">
+    <w:p>
+      <w:pPr>
+        <w:pStyle w:val="Tekstopmerking"/>
+      </w:pPr>
+      <w:r>
+        <w:rPr>
+          <w:rStyle w:val="Verwijzingopmerking"/>
+        </w:rPr>
+        <w:annotationRef/>
+      </w:r>
+      <w:r>
+        <w:t>Versiebeheer?????</w:t>
+      </w:r>
+    </w:p>
+  </w:comment>
+  <w:comment w:id="1" w:author="Jeroen van der Burgt" w:date="2016-10-25T16:34:00Z" w:initials="JvdB">
+    <w:p>
+      <w:pPr>
+        <w:pStyle w:val="Tekstopmerking"/>
+      </w:pPr>
+      <w:r>
+        <w:rPr>
+          <w:rStyle w:val="Verwijzingopmerking"/>
+        </w:rPr>
+        <w:annotationRef/>
+      </w:r>
+      <w:r>
+        <w:t xml:space="preserve">Ruimte voor meer </w:t>
+      </w:r>
+      <w:proofErr w:type="spellStart"/>
+      <w:r>
+        <w:t>PSD’s</w:t>
+      </w:r>
+      <w:proofErr w:type="spellEnd"/>
+    </w:p>
+  </w:comment>
+</w:comments>
+</file>
+
+<file path=word/commentsExtended.xml><?xml version="1.0" encoding="utf-8"?>
+<w15:commentsEx xmlns:wpc="http://schemas.microsoft.com/office/word/2010/wordprocessingCanvas" xmlns:cx="http://schemas.microsoft.com/office/drawing/2014/chartex" xmlns:cx1="http://schemas.microsoft.com/office/drawing/2015/9/8/chartex" xmlns:cx2="http://schemas.microsoft.com/office/drawing/2015/10/21/chartex" xmlns:cx3="http://schemas.microsoft.com/office/drawing/2016/5/9/chartex" xmlns:cx4="http://schemas.microsoft.com/office/drawing/2016/5/10/chartex" xmlns:cx5="http://schemas.microsoft.com/office/drawing/2016/5/11/chartex" xmlns:mc="http://schemas.openxmlformats.org/markup-compatibility/2006" xmlns:o="urn:schemas-microsoft-com:office:office" xmlns:r="http://schemas.openxmlformats.org/officeDocument/2006/relationships" xmlns:m="http://schemas.openxmlformats.org/officeDocument/2006/math" xmlns:v="urn:schemas-microsoft-com:vml" xmlns:wp14="http://schemas.microsoft.com/office/word/2010/wordprocessingDrawing" xmlns:wp="http://schemas.openxmlformats.org/drawingml/2006/wordprocessingDrawing" xmlns:w10="urn:schemas-microsoft-com:office:word" xmlns:w="http://schemas.openxmlformats.org/wordprocessingml/2006/main" xmlns:w14="http://schemas.microsoft.com/office/word/2010/wordml" xmlns:w15="http://schemas.microsoft.com/office/word/2012/wordml" xmlns:w16se="http://schemas.microsoft.com/office/word/2015/wordml/symex" xmlns:wpg="http://schemas.microsoft.com/office/word/2010/wordprocessingGroup" xmlns:wpi="http://schemas.microsoft.com/office/word/2010/wordprocessingInk" xmlns:wne="http://schemas.microsoft.com/office/word/2006/wordml" xmlns:wps="http://schemas.microsoft.com/office/word/2010/wordprocessingShape" mc:Ignorable="w14 w15 w16se wp14">
+  <w15:commentEx w15:paraId="2B544175" w15:done="0"/>
+  <w15:commentEx w15:paraId="5A5FECE9" w15:done="0"/>
+</w15:commentsEx>
+</file>
+
+<file path=word/people.xml><?xml version="1.0" encoding="utf-8"?>
+<w15:people xmlns:wpc="http://schemas.microsoft.com/office/word/2010/wordprocessingCanvas" xmlns:cx="http://schemas.microsoft.com/office/drawing/2014/chartex" xmlns:cx1="http://schemas.microsoft.com/office/drawing/2015/9/8/chartex" xmlns:cx2="http://schemas.microsoft.com/office/drawing/2015/10/21/chartex" xmlns:cx3="http://schemas.microsoft.com/office/drawing/2016/5/9/chartex" xmlns:cx4="http://schemas.microsoft.com/office/drawing/2016/5/10/chartex" xmlns:cx5="http://schemas.microsoft.com/office/drawing/2016/5/11/chartex" xmlns:mc="http://schemas.openxmlformats.org/markup-compatibility/2006" xmlns:o="urn:schemas-microsoft-com:office:office" xmlns:r="http://schemas.openxmlformats.org/officeDocument/2006/relationships" xmlns:m="http://schemas.openxmlformats.org/officeDocument/2006/math" xmlns:v="urn:schemas-microsoft-com:vml" xmlns:wp14="http://schemas.microsoft.com/office/word/2010/wordprocessingDrawing" xmlns:wp="http://schemas.openxmlformats.org/drawingml/2006/wordprocessingDrawing" xmlns:w10="urn:schemas-microsoft-com:office:word" xmlns:w="http://schemas.openxmlformats.org/wordprocessingml/2006/main" xmlns:w14="http://schemas.microsoft.com/office/word/2010/wordml" xmlns:w15="http://schemas.microsoft.com/office/word/2012/wordml" xmlns:w16se="http://schemas.microsoft.com/office/word/2015/wordml/symex" xmlns:wpg="http://schemas.microsoft.com/office/word/2010/wordprocessingGroup" xmlns:wpi="http://schemas.microsoft.com/office/word/2010/wordprocessingInk" xmlns:wne="http://schemas.microsoft.com/office/word/2006/wordml" xmlns:wps="http://schemas.microsoft.com/office/word/2010/wordprocessingShape" mc:Ignorable="w14 w15 w16se wp14">
+  <w15:person w15:author="Jeroen van der Burgt">
+    <w15:presenceInfo w15:providerId="Windows Live" w15:userId="38ae3c00ffce3067"/>
+  </w15:person>
+</w15:people>
+</file>
+
 <file path=word/styles.xml><?xml version="1.0" encoding="utf-8"?>
-<w:styles xmlns:mc="http://schemas.openxmlformats.org/markup-compatibility/2006" xmlns:r="http://schemas.openxmlformats.org/officeDocument/2006/relationships" xmlns:w="http://schemas.openxmlformats.org/wordprocessingml/2006/main" xmlns:w14="http://schemas.microsoft.com/office/word/2010/wordml" xmlns:w15="http://schemas.microsoft.com/office/word/2012/wordml" mc:Ignorable="w14 w15">
+<w:styles xmlns:mc="http://schemas.openxmlformats.org/markup-compatibility/2006" xmlns:r="http://schemas.openxmlformats.org/officeDocument/2006/relationships" xmlns:w="http://schemas.openxmlformats.org/wordprocessingml/2006/main" xmlns:w14="http://schemas.microsoft.com/office/word/2010/wordml" xmlns:w15="http://schemas.microsoft.com/office/word/2012/wordml" xmlns:w16se="http://schemas.microsoft.com/office/word/2015/wordml/symex" mc:Ignorable="w14 w15 w16se">
   <w:docDefaults>
     <w:rPrDefault>
       <w:rPr>
@@ -29,7 +1762,7 @@
     </w:rPrDefault>
     <w:pPrDefault/>
   </w:docDefaults>
-  <w:latentStyles w:defLockedState="0" w:defUIPriority="99" w:defSemiHidden="0" w:defUnhideWhenUsed="0" w:defQFormat="0" w:count="380">
+  <w:latentStyles w:defLockedState="0" w:defUIPriority="99" w:defSemiHidden="0" w:defUnhideWhenUsed="0" w:defQFormat="0" w:count="374">
     <w:lsdException w:name="Normal" w:uiPriority="0" w:qFormat="1"/>
     <w:lsdException w:name="heading 1" w:uiPriority="9" w:qFormat="1"/>
     <w:lsdException w:name="heading 2" w:semiHidden="1" w:uiPriority="9" w:unhideWhenUsed="1" w:qFormat="1"/>
@@ -184,17 +1917,8 @@
     <w:lsdException w:name="Table Web 2" w:semiHidden="1" w:unhideWhenUsed="1"/>
     <w:lsdException w:name="Table Web 3" w:semiHidden="1" w:unhideWhenUsed="1"/>
     <w:lsdException w:name="Balloon Text" w:semiHidden="1" w:unhideWhenUsed="1"/>
-    <w:lsdException w:name="Table Grid" w:uiPriority="39"/>
+    <w:lsdException w:name="Table Grid" w:uiPriority="59"/>
     <w:lsdException w:name="Table Theme" w:semiHidden="1" w:unhideWhenUsed="1"/>
-    <w:lsdException w:name="Note Level 1" w:semiHidden="1" w:unhideWhenUsed="1"/>
-    <w:lsdException w:name="Note Level 2" w:semiHidden="1" w:unhideWhenUsed="1"/>
-    <w:lsdException w:name="Note Level 3" w:semiHidden="1" w:unhideWhenUsed="1"/>
-    <w:lsdException w:name="Note Level 4" w:semiHidden="1" w:unhideWhenUsed="1"/>
-    <w:lsdException w:name="Note Level 5" w:semiHidden="1" w:unhideWhenUsed="1"/>
-    <w:lsdException w:name="Note Level 6" w:semiHidden="1" w:unhideWhenUsed="1"/>
-    <w:lsdException w:name="Note Level 7" w:semiHidden="1" w:unhideWhenUsed="1"/>
-    <w:lsdException w:name="Note Level 8" w:semiHidden="1" w:unhideWhenUsed="1"/>
-    <w:lsdException w:name="Note Level 9" w:semiHidden="1" w:unhideWhenUsed="1"/>
     <w:lsdException w:name="Placeholder Text" w:semiHidden="1"/>
     <w:lsdException w:name="No Spacing" w:uiPriority="1" w:qFormat="1"/>
     <w:lsdException w:name="Light Shading" w:uiPriority="60"/>
@@ -415,6 +2139,49 @@
     <w:name w:val="Normal"/>
     <w:qFormat/>
   </w:style>
+  <w:style w:type="paragraph" w:styleId="Kop1">
+    <w:name w:val="heading 1"/>
+    <w:basedOn w:val="Standaard"/>
+    <w:next w:val="Standaard"/>
+    <w:link w:val="Kop1Char"/>
+    <w:uiPriority w:val="9"/>
+    <w:qFormat/>
+    <w:rsid w:val="00C4100B"/>
+    <w:pPr>
+      <w:keepNext/>
+      <w:keepLines/>
+      <w:spacing w:before="240" w:line="259" w:lineRule="auto"/>
+      <w:outlineLvl w:val="0"/>
+    </w:pPr>
+    <w:rPr>
+      <w:rFonts w:asciiTheme="majorHAnsi" w:eastAsiaTheme="majorEastAsia" w:hAnsiTheme="majorHAnsi" w:cstheme="majorBidi"/>
+      <w:color w:val="2E74B5" w:themeColor="accent1" w:themeShade="BF"/>
+      <w:sz w:val="32"/>
+      <w:szCs w:val="32"/>
+    </w:rPr>
+  </w:style>
+  <w:style w:type="paragraph" w:styleId="Kop2">
+    <w:name w:val="heading 2"/>
+    <w:basedOn w:val="Standaard"/>
+    <w:next w:val="Standaard"/>
+    <w:link w:val="Kop2Char"/>
+    <w:uiPriority w:val="9"/>
+    <w:unhideWhenUsed/>
+    <w:qFormat/>
+    <w:rsid w:val="00C4100B"/>
+    <w:pPr>
+      <w:keepNext/>
+      <w:keepLines/>
+      <w:spacing w:before="40" w:line="259" w:lineRule="auto"/>
+      <w:outlineLvl w:val="1"/>
+    </w:pPr>
+    <w:rPr>
+      <w:rFonts w:asciiTheme="majorHAnsi" w:eastAsiaTheme="majorEastAsia" w:hAnsiTheme="majorHAnsi" w:cstheme="majorBidi"/>
+      <w:color w:val="2E74B5" w:themeColor="accent1" w:themeShade="BF"/>
+      <w:sz w:val="26"/>
+      <w:szCs w:val="26"/>
+    </w:rPr>
+  </w:style>
   <w:style w:type="character" w:default="1" w:styleId="Standaardalinea-lettertype">
     <w:name w:val="Default Paragraph Font"/>
     <w:uiPriority w:val="1"/>
@@ -441,6 +2208,173 @@
     <w:uiPriority w:val="99"/>
     <w:semiHidden/>
     <w:unhideWhenUsed/>
+  </w:style>
+  <w:style w:type="character" w:customStyle="1" w:styleId="Kop1Char">
+    <w:name w:val="Kop 1 Char"/>
+    <w:basedOn w:val="Standaardalinea-lettertype"/>
+    <w:link w:val="Kop1"/>
+    <w:uiPriority w:val="9"/>
+    <w:rsid w:val="00C4100B"/>
+    <w:rPr>
+      <w:rFonts w:asciiTheme="majorHAnsi" w:eastAsiaTheme="majorEastAsia" w:hAnsiTheme="majorHAnsi" w:cstheme="majorBidi"/>
+      <w:color w:val="2E74B5" w:themeColor="accent1" w:themeShade="BF"/>
+      <w:sz w:val="32"/>
+      <w:szCs w:val="32"/>
+    </w:rPr>
+  </w:style>
+  <w:style w:type="character" w:customStyle="1" w:styleId="Kop2Char">
+    <w:name w:val="Kop 2 Char"/>
+    <w:basedOn w:val="Standaardalinea-lettertype"/>
+    <w:link w:val="Kop2"/>
+    <w:uiPriority w:val="9"/>
+    <w:rsid w:val="00C4100B"/>
+    <w:rPr>
+      <w:rFonts w:asciiTheme="majorHAnsi" w:eastAsiaTheme="majorEastAsia" w:hAnsiTheme="majorHAnsi" w:cstheme="majorBidi"/>
+      <w:color w:val="2E74B5" w:themeColor="accent1" w:themeShade="BF"/>
+      <w:sz w:val="26"/>
+      <w:szCs w:val="26"/>
+    </w:rPr>
+  </w:style>
+  <w:style w:type="paragraph" w:styleId="Titel">
+    <w:name w:val="Title"/>
+    <w:basedOn w:val="Standaard"/>
+    <w:next w:val="Standaard"/>
+    <w:link w:val="TitelChar"/>
+    <w:uiPriority w:val="10"/>
+    <w:qFormat/>
+    <w:rsid w:val="00C4100B"/>
+    <w:pPr>
+      <w:contextualSpacing/>
+    </w:pPr>
+    <w:rPr>
+      <w:rFonts w:asciiTheme="majorHAnsi" w:eastAsiaTheme="majorEastAsia" w:hAnsiTheme="majorHAnsi" w:cstheme="majorBidi"/>
+      <w:spacing w:val="-10"/>
+      <w:kern w:val="28"/>
+      <w:sz w:val="56"/>
+      <w:szCs w:val="56"/>
+    </w:rPr>
+  </w:style>
+  <w:style w:type="character" w:customStyle="1" w:styleId="TitelChar">
+    <w:name w:val="Titel Char"/>
+    <w:basedOn w:val="Standaardalinea-lettertype"/>
+    <w:link w:val="Titel"/>
+    <w:uiPriority w:val="10"/>
+    <w:rsid w:val="00C4100B"/>
+    <w:rPr>
+      <w:rFonts w:asciiTheme="majorHAnsi" w:eastAsiaTheme="majorEastAsia" w:hAnsiTheme="majorHAnsi" w:cstheme="majorBidi"/>
+      <w:spacing w:val="-10"/>
+      <w:kern w:val="28"/>
+      <w:sz w:val="56"/>
+      <w:szCs w:val="56"/>
+    </w:rPr>
+  </w:style>
+  <w:style w:type="paragraph" w:styleId="Geenafstand">
+    <w:name w:val="No Spacing"/>
+    <w:uiPriority w:val="1"/>
+    <w:qFormat/>
+    <w:rsid w:val="00C4100B"/>
+    <w:rPr>
+      <w:sz w:val="22"/>
+      <w:szCs w:val="22"/>
+    </w:rPr>
+  </w:style>
+  <w:style w:type="table" w:styleId="Tabelraster">
+    <w:name w:val="Table Grid"/>
+    <w:basedOn w:val="Standaardtabel"/>
+    <w:uiPriority w:val="59"/>
+    <w:rsid w:val="00C4100B"/>
+    <w:rPr>
+      <w:rFonts w:eastAsiaTheme="minorEastAsia"/>
+      <w:lang w:eastAsia="nl-NL"/>
+    </w:rPr>
+    <w:tblPr>
+      <w:tblBorders>
+        <w:top w:val="single" w:sz="4" w:space="0" w:color="auto"/>
+        <w:left w:val="single" w:sz="4" w:space="0" w:color="auto"/>
+        <w:bottom w:val="single" w:sz="4" w:space="0" w:color="auto"/>
+        <w:right w:val="single" w:sz="4" w:space="0" w:color="auto"/>
+        <w:insideH w:val="single" w:sz="4" w:space="0" w:color="auto"/>
+        <w:insideV w:val="single" w:sz="4" w:space="0" w:color="auto"/>
+      </w:tblBorders>
+    </w:tblPr>
+  </w:style>
+  <w:style w:type="character" w:styleId="Hyperlink">
+    <w:name w:val="Hyperlink"/>
+    <w:basedOn w:val="Standaardalinea-lettertype"/>
+    <w:uiPriority w:val="99"/>
+    <w:unhideWhenUsed/>
+    <w:rsid w:val="00C4100B"/>
+    <w:rPr>
+      <w:color w:val="0563C1" w:themeColor="hyperlink"/>
+      <w:u w:val="single"/>
+    </w:rPr>
+  </w:style>
+  <w:style w:type="character" w:styleId="Verwijzingopmerking">
+    <w:name w:val="annotation reference"/>
+    <w:basedOn w:val="Standaardalinea-lettertype"/>
+    <w:uiPriority w:val="99"/>
+    <w:semiHidden/>
+    <w:unhideWhenUsed/>
+    <w:rsid w:val="00C4100B"/>
+    <w:rPr>
+      <w:sz w:val="16"/>
+      <w:szCs w:val="16"/>
+    </w:rPr>
+  </w:style>
+  <w:style w:type="paragraph" w:styleId="Tekstopmerking">
+    <w:name w:val="annotation text"/>
+    <w:basedOn w:val="Standaard"/>
+    <w:link w:val="TekstopmerkingChar"/>
+    <w:uiPriority w:val="99"/>
+    <w:semiHidden/>
+    <w:unhideWhenUsed/>
+    <w:rsid w:val="00C4100B"/>
+    <w:pPr>
+      <w:spacing w:after="160"/>
+    </w:pPr>
+    <w:rPr>
+      <w:sz w:val="20"/>
+      <w:szCs w:val="20"/>
+    </w:rPr>
+  </w:style>
+  <w:style w:type="character" w:customStyle="1" w:styleId="TekstopmerkingChar">
+    <w:name w:val="Tekst opmerking Char"/>
+    <w:basedOn w:val="Standaardalinea-lettertype"/>
+    <w:link w:val="Tekstopmerking"/>
+    <w:uiPriority w:val="99"/>
+    <w:semiHidden/>
+    <w:rsid w:val="00C4100B"/>
+    <w:rPr>
+      <w:sz w:val="20"/>
+      <w:szCs w:val="20"/>
+    </w:rPr>
+  </w:style>
+  <w:style w:type="paragraph" w:styleId="Ballontekst">
+    <w:name w:val="Balloon Text"/>
+    <w:basedOn w:val="Standaard"/>
+    <w:link w:val="BallontekstChar"/>
+    <w:uiPriority w:val="99"/>
+    <w:semiHidden/>
+    <w:unhideWhenUsed/>
+    <w:rsid w:val="00C4100B"/>
+    <w:rPr>
+      <w:rFonts w:ascii="Segoe UI" w:hAnsi="Segoe UI" w:cs="Segoe UI"/>
+      <w:sz w:val="18"/>
+      <w:szCs w:val="18"/>
+    </w:rPr>
+  </w:style>
+  <w:style w:type="character" w:customStyle="1" w:styleId="BallontekstChar">
+    <w:name w:val="Ballontekst Char"/>
+    <w:basedOn w:val="Standaardalinea-lettertype"/>
+    <w:link w:val="Ballontekst"/>
+    <w:uiPriority w:val="99"/>
+    <w:semiHidden/>
+    <w:rsid w:val="00C4100B"/>
+    <w:rPr>
+      <w:rFonts w:ascii="Segoe UI" w:hAnsi="Segoe UI" w:cs="Segoe UI"/>
+      <w:sz w:val="18"/>
+      <w:szCs w:val="18"/>
+    </w:rPr>
   </w:style>
 </w:styles>
 </file>

</xml_diff>

<commit_message>
Tussenverslag met planning en taakverdeling versie 2,0
</commit_message>
<xml_diff>
--- a/documentatie/voortgangsverslag.docx
+++ b/documentatie/voortgangsverslag.docx
@@ -891,797 +891,1654 @@
       </w:r>
     </w:p>
     <w:p>
+      <w:pPr>
+        <w:rPr>
+          <w:rFonts w:asciiTheme="majorHAnsi" w:eastAsiaTheme="majorEastAsia" w:hAnsiTheme="majorHAnsi" w:cstheme="majorBidi"/>
+          <w:color w:val="2E74B5" w:themeColor="accent1" w:themeShade="BF"/>
+          <w:sz w:val="32"/>
+          <w:szCs w:val="32"/>
+        </w:rPr>
+      </w:pPr>
       <w:r>
         <w:br w:type="page"/>
       </w:r>
     </w:p>
-    <w:tbl>
-      <w:tblPr>
-        <w:tblStyle w:val="Tabelraster"/>
-        <w:tblpPr w:leftFromText="141" w:rightFromText="141" w:horzAnchor="margin" w:tblpY="810"/>
-        <w:tblW w:w="9747" w:type="dxa"/>
-        <w:tblLayout w:type="fixed"/>
-        <w:tblLook w:val="04A0" w:firstRow="1" w:lastRow="0" w:firstColumn="1" w:lastColumn="0" w:noHBand="0" w:noVBand="1"/>
-      </w:tblPr>
-      <w:tblGrid>
-        <w:gridCol w:w="1129"/>
-        <w:gridCol w:w="3515"/>
-        <w:gridCol w:w="1560"/>
-        <w:gridCol w:w="1275"/>
-        <w:gridCol w:w="1134"/>
-        <w:gridCol w:w="1134"/>
-      </w:tblGrid>
-      <w:tr>
-        <w:tc>
-          <w:tcPr>
-            <w:tcW w:w="1129" w:type="dxa"/>
-          </w:tcPr>
-          <w:p>
-            <w:pPr>
-              <w:spacing w:after="160" w:line="259" w:lineRule="auto"/>
-              <w:rPr>
-                <w:b/>
-              </w:rPr>
-            </w:pPr>
-            <w:r>
-              <w:rPr>
-                <w:b/>
-              </w:rPr>
-              <w:lastRenderedPageBreak/>
-              <w:t>Teamlid</w:t>
-            </w:r>
-          </w:p>
-        </w:tc>
-        <w:tc>
-          <w:tcPr>
-            <w:tcW w:w="3515" w:type="dxa"/>
-          </w:tcPr>
-          <w:p>
-            <w:pPr>
-              <w:spacing w:after="160" w:line="259" w:lineRule="auto"/>
-              <w:rPr>
-                <w:b/>
-              </w:rPr>
-            </w:pPr>
-            <w:r>
-              <w:rPr>
-                <w:b/>
-              </w:rPr>
-              <w:t>Taak</w:t>
-            </w:r>
-          </w:p>
-        </w:tc>
-        <w:tc>
-          <w:tcPr>
-            <w:tcW w:w="1560" w:type="dxa"/>
-          </w:tcPr>
-          <w:p>
-            <w:pPr>
-              <w:spacing w:after="160" w:line="259" w:lineRule="auto"/>
-              <w:rPr>
-                <w:b/>
-              </w:rPr>
-            </w:pPr>
-            <w:r>
-              <w:rPr>
-                <w:b/>
-              </w:rPr>
-              <w:t>Geschatte uren</w:t>
-            </w:r>
-          </w:p>
-        </w:tc>
-        <w:tc>
-          <w:tcPr>
-            <w:tcW w:w="1275" w:type="dxa"/>
-          </w:tcPr>
-          <w:p>
-            <w:pPr>
-              <w:spacing w:after="160" w:line="259" w:lineRule="auto"/>
-              <w:rPr>
-                <w:b/>
-              </w:rPr>
-            </w:pPr>
-            <w:r>
-              <w:rPr>
-                <w:b/>
-              </w:rPr>
-              <w:t>Deadline</w:t>
-            </w:r>
-          </w:p>
-        </w:tc>
-        <w:tc>
-          <w:tcPr>
-            <w:tcW w:w="1134" w:type="dxa"/>
-          </w:tcPr>
-          <w:p>
-            <w:pPr>
-              <w:spacing w:after="160" w:line="259" w:lineRule="auto"/>
-              <w:rPr>
-                <w:b/>
-              </w:rPr>
-            </w:pPr>
-            <w:r>
-              <w:rPr>
-                <w:b/>
-              </w:rPr>
-              <w:t xml:space="preserve">Voldaan? </w:t>
-            </w:r>
-          </w:p>
-        </w:tc>
-        <w:tc>
-          <w:tcPr>
-            <w:tcW w:w="1134" w:type="dxa"/>
-          </w:tcPr>
-          <w:p>
-            <w:pPr>
-              <w:spacing w:after="160" w:line="259" w:lineRule="auto"/>
-              <w:rPr>
-                <w:b/>
-              </w:rPr>
-            </w:pPr>
-            <w:r>
-              <w:rPr>
-                <w:b/>
-              </w:rPr>
-              <w:t>Reële uren</w:t>
-            </w:r>
-          </w:p>
-        </w:tc>
-      </w:tr>
-      <w:tr>
-        <w:tc>
-          <w:tcPr>
-            <w:tcW w:w="1129" w:type="dxa"/>
-          </w:tcPr>
-          <w:p>
-            <w:pPr>
-              <w:spacing w:after="160" w:line="259" w:lineRule="auto"/>
-            </w:pPr>
-            <w:r>
-              <w:t xml:space="preserve">Jeroen </w:t>
-            </w:r>
-          </w:p>
-        </w:tc>
-        <w:tc>
-          <w:tcPr>
-            <w:tcW w:w="3515" w:type="dxa"/>
-          </w:tcPr>
-          <w:p>
-            <w:pPr>
-              <w:spacing w:after="160" w:line="259" w:lineRule="auto"/>
-            </w:pPr>
-            <w:r>
-              <w:t>Planning, verslaggeving, tussenverslag</w:t>
-            </w:r>
-          </w:p>
-        </w:tc>
-        <w:tc>
-          <w:tcPr>
-            <w:tcW w:w="1560" w:type="dxa"/>
-          </w:tcPr>
-          <w:p>
-            <w:pPr>
-              <w:spacing w:after="160" w:line="259" w:lineRule="auto"/>
-            </w:pPr>
-          </w:p>
-        </w:tc>
-        <w:tc>
-          <w:tcPr>
-            <w:tcW w:w="1275" w:type="dxa"/>
-          </w:tcPr>
-          <w:p>
-            <w:pPr>
-              <w:spacing w:after="160" w:line="259" w:lineRule="auto"/>
-            </w:pPr>
-          </w:p>
-        </w:tc>
-        <w:tc>
-          <w:tcPr>
-            <w:tcW w:w="1134" w:type="dxa"/>
-          </w:tcPr>
-          <w:p>
-            <w:pPr>
-              <w:spacing w:after="160" w:line="259" w:lineRule="auto"/>
-            </w:pPr>
-            <w:r>
-              <w:t>ja/nee</w:t>
-            </w:r>
-          </w:p>
-        </w:tc>
-        <w:tc>
-          <w:tcPr>
-            <w:tcW w:w="1134" w:type="dxa"/>
-          </w:tcPr>
-          <w:p>
-            <w:pPr>
-              <w:spacing w:after="160" w:line="259" w:lineRule="auto"/>
-            </w:pPr>
-          </w:p>
-        </w:tc>
-      </w:tr>
-      <w:tr>
-        <w:tc>
-          <w:tcPr>
-            <w:tcW w:w="1129" w:type="dxa"/>
-          </w:tcPr>
-          <w:p>
-            <w:pPr>
-              <w:spacing w:after="160" w:line="259" w:lineRule="auto"/>
-            </w:pPr>
-            <w:r>
-              <w:t>Wouter</w:t>
-            </w:r>
-          </w:p>
-        </w:tc>
-        <w:tc>
-          <w:tcPr>
-            <w:tcW w:w="3515" w:type="dxa"/>
-          </w:tcPr>
-          <w:p>
-            <w:pPr>
-              <w:spacing w:after="160" w:line="259" w:lineRule="auto"/>
-            </w:pPr>
-          </w:p>
-        </w:tc>
-        <w:tc>
-          <w:tcPr>
-            <w:tcW w:w="1560" w:type="dxa"/>
-          </w:tcPr>
-          <w:p>
-            <w:pPr>
-              <w:spacing w:after="160" w:line="259" w:lineRule="auto"/>
-            </w:pPr>
-          </w:p>
-        </w:tc>
-        <w:tc>
-          <w:tcPr>
-            <w:tcW w:w="1275" w:type="dxa"/>
-          </w:tcPr>
-          <w:p>
-            <w:pPr>
-              <w:spacing w:after="160" w:line="259" w:lineRule="auto"/>
-            </w:pPr>
-          </w:p>
-        </w:tc>
-        <w:tc>
-          <w:tcPr>
-            <w:tcW w:w="1134" w:type="dxa"/>
-          </w:tcPr>
-          <w:p>
-            <w:pPr>
-              <w:spacing w:after="160" w:line="259" w:lineRule="auto"/>
-            </w:pPr>
-          </w:p>
-        </w:tc>
-        <w:tc>
-          <w:tcPr>
-            <w:tcW w:w="1134" w:type="dxa"/>
-          </w:tcPr>
-          <w:p>
-            <w:pPr>
-              <w:spacing w:after="160" w:line="259" w:lineRule="auto"/>
-            </w:pPr>
-          </w:p>
-        </w:tc>
-      </w:tr>
-      <w:tr>
-        <w:tc>
-          <w:tcPr>
-            <w:tcW w:w="1129" w:type="dxa"/>
-          </w:tcPr>
-          <w:p>
-            <w:pPr>
-              <w:spacing w:after="160" w:line="259" w:lineRule="auto"/>
-            </w:pPr>
-            <w:r>
-              <w:t>Vince</w:t>
-            </w:r>
-          </w:p>
-        </w:tc>
-        <w:tc>
-          <w:tcPr>
-            <w:tcW w:w="3515" w:type="dxa"/>
-          </w:tcPr>
-          <w:p>
-            <w:pPr>
-              <w:spacing w:after="160" w:line="259" w:lineRule="auto"/>
-            </w:pPr>
-          </w:p>
-        </w:tc>
-        <w:tc>
-          <w:tcPr>
-            <w:tcW w:w="1560" w:type="dxa"/>
-          </w:tcPr>
-          <w:p>
-            <w:pPr>
-              <w:spacing w:after="160" w:line="259" w:lineRule="auto"/>
-            </w:pPr>
-          </w:p>
-        </w:tc>
-        <w:tc>
-          <w:tcPr>
-            <w:tcW w:w="1275" w:type="dxa"/>
-          </w:tcPr>
-          <w:p>
-            <w:pPr>
-              <w:spacing w:after="160" w:line="259" w:lineRule="auto"/>
-            </w:pPr>
-          </w:p>
-        </w:tc>
-        <w:tc>
-          <w:tcPr>
-            <w:tcW w:w="1134" w:type="dxa"/>
-          </w:tcPr>
-          <w:p>
-            <w:pPr>
-              <w:spacing w:after="160" w:line="259" w:lineRule="auto"/>
-            </w:pPr>
-          </w:p>
-        </w:tc>
-        <w:tc>
-          <w:tcPr>
-            <w:tcW w:w="1134" w:type="dxa"/>
-          </w:tcPr>
-          <w:p>
-            <w:pPr>
-              <w:spacing w:after="160" w:line="259" w:lineRule="auto"/>
-            </w:pPr>
-          </w:p>
-        </w:tc>
-      </w:tr>
-      <w:tr>
-        <w:tc>
-          <w:tcPr>
-            <w:tcW w:w="1129" w:type="dxa"/>
-          </w:tcPr>
-          <w:p>
-            <w:pPr>
-              <w:spacing w:after="160" w:line="259" w:lineRule="auto"/>
-            </w:pPr>
-            <w:r>
-              <w:t>Diederik</w:t>
-            </w:r>
-          </w:p>
-        </w:tc>
-        <w:tc>
-          <w:tcPr>
-            <w:tcW w:w="3515" w:type="dxa"/>
-          </w:tcPr>
-          <w:p>
-            <w:pPr>
-              <w:spacing w:after="160" w:line="259" w:lineRule="auto"/>
-            </w:pPr>
-          </w:p>
-        </w:tc>
-        <w:tc>
-          <w:tcPr>
-            <w:tcW w:w="1560" w:type="dxa"/>
-          </w:tcPr>
-          <w:p>
-            <w:pPr>
-              <w:spacing w:after="160" w:line="259" w:lineRule="auto"/>
-            </w:pPr>
-          </w:p>
-        </w:tc>
-        <w:tc>
-          <w:tcPr>
-            <w:tcW w:w="1275" w:type="dxa"/>
-          </w:tcPr>
-          <w:p>
-            <w:pPr>
-              <w:spacing w:after="160" w:line="259" w:lineRule="auto"/>
-            </w:pPr>
-          </w:p>
-        </w:tc>
-        <w:tc>
-          <w:tcPr>
-            <w:tcW w:w="1134" w:type="dxa"/>
-          </w:tcPr>
-          <w:p>
-            <w:pPr>
-              <w:spacing w:after="160" w:line="259" w:lineRule="auto"/>
-            </w:pPr>
-          </w:p>
-        </w:tc>
-        <w:tc>
-          <w:tcPr>
-            <w:tcW w:w="1134" w:type="dxa"/>
-          </w:tcPr>
-          <w:p>
-            <w:pPr>
-              <w:spacing w:after="160" w:line="259" w:lineRule="auto"/>
-            </w:pPr>
-          </w:p>
-        </w:tc>
-      </w:tr>
-      <w:tr>
-        <w:tc>
-          <w:tcPr>
-            <w:tcW w:w="1129" w:type="dxa"/>
-          </w:tcPr>
-          <w:p>
-            <w:pPr>
-              <w:spacing w:after="160" w:line="259" w:lineRule="auto"/>
-            </w:pPr>
-            <w:r>
-              <w:t>Harry</w:t>
-            </w:r>
-          </w:p>
-        </w:tc>
-        <w:tc>
-          <w:tcPr>
-            <w:tcW w:w="3515" w:type="dxa"/>
-          </w:tcPr>
-          <w:p>
-            <w:pPr>
-              <w:spacing w:after="160" w:line="259" w:lineRule="auto"/>
-            </w:pPr>
-          </w:p>
-        </w:tc>
-        <w:tc>
-          <w:tcPr>
-            <w:tcW w:w="1560" w:type="dxa"/>
-          </w:tcPr>
-          <w:p>
-            <w:pPr>
-              <w:spacing w:after="160" w:line="259" w:lineRule="auto"/>
-            </w:pPr>
-          </w:p>
-        </w:tc>
-        <w:tc>
-          <w:tcPr>
-            <w:tcW w:w="1275" w:type="dxa"/>
-          </w:tcPr>
-          <w:p>
-            <w:pPr>
-              <w:spacing w:after="160" w:line="259" w:lineRule="auto"/>
-            </w:pPr>
-          </w:p>
-        </w:tc>
-        <w:tc>
-          <w:tcPr>
-            <w:tcW w:w="1134" w:type="dxa"/>
-          </w:tcPr>
-          <w:p>
-            <w:pPr>
-              <w:spacing w:after="160" w:line="259" w:lineRule="auto"/>
-            </w:pPr>
-          </w:p>
-        </w:tc>
-        <w:tc>
-          <w:tcPr>
-            <w:tcW w:w="1134" w:type="dxa"/>
-          </w:tcPr>
-          <w:p>
-            <w:pPr>
-              <w:spacing w:after="160" w:line="259" w:lineRule="auto"/>
-            </w:pPr>
-          </w:p>
-        </w:tc>
-      </w:tr>
-      <w:tr>
-        <w:tc>
-          <w:tcPr>
-            <w:tcW w:w="1129" w:type="dxa"/>
-          </w:tcPr>
-          <w:p>
-            <w:pPr>
-              <w:spacing w:after="160" w:line="259" w:lineRule="auto"/>
-            </w:pPr>
-          </w:p>
-        </w:tc>
-        <w:tc>
-          <w:tcPr>
-            <w:tcW w:w="3515" w:type="dxa"/>
-          </w:tcPr>
-          <w:p>
-            <w:pPr>
-              <w:spacing w:after="160" w:line="259" w:lineRule="auto"/>
-            </w:pPr>
-          </w:p>
-        </w:tc>
-        <w:tc>
-          <w:tcPr>
-            <w:tcW w:w="1560" w:type="dxa"/>
-          </w:tcPr>
-          <w:p>
-            <w:pPr>
-              <w:spacing w:after="160" w:line="259" w:lineRule="auto"/>
-            </w:pPr>
-          </w:p>
-        </w:tc>
-        <w:tc>
-          <w:tcPr>
-            <w:tcW w:w="1275" w:type="dxa"/>
-          </w:tcPr>
-          <w:p>
-            <w:pPr>
-              <w:spacing w:after="160" w:line="259" w:lineRule="auto"/>
-            </w:pPr>
-          </w:p>
-        </w:tc>
-        <w:tc>
-          <w:tcPr>
-            <w:tcW w:w="1134" w:type="dxa"/>
-          </w:tcPr>
-          <w:p>
-            <w:pPr>
-              <w:spacing w:after="160" w:line="259" w:lineRule="auto"/>
-            </w:pPr>
-          </w:p>
-        </w:tc>
-        <w:tc>
-          <w:tcPr>
-            <w:tcW w:w="1134" w:type="dxa"/>
-          </w:tcPr>
-          <w:p>
-            <w:pPr>
-              <w:spacing w:after="160" w:line="259" w:lineRule="auto"/>
-            </w:pPr>
-          </w:p>
-        </w:tc>
-      </w:tr>
-      <w:tr>
-        <w:tc>
-          <w:tcPr>
-            <w:tcW w:w="1129" w:type="dxa"/>
-          </w:tcPr>
-          <w:p>
-            <w:pPr>
-              <w:spacing w:after="160" w:line="259" w:lineRule="auto"/>
-            </w:pPr>
-          </w:p>
-        </w:tc>
-        <w:tc>
-          <w:tcPr>
-            <w:tcW w:w="3515" w:type="dxa"/>
-          </w:tcPr>
-          <w:p>
-            <w:pPr>
-              <w:spacing w:after="160" w:line="259" w:lineRule="auto"/>
-            </w:pPr>
-          </w:p>
-        </w:tc>
-        <w:tc>
-          <w:tcPr>
-            <w:tcW w:w="1560" w:type="dxa"/>
-          </w:tcPr>
-          <w:p>
-            <w:pPr>
-              <w:spacing w:after="160" w:line="259" w:lineRule="auto"/>
-            </w:pPr>
-          </w:p>
-        </w:tc>
-        <w:tc>
-          <w:tcPr>
-            <w:tcW w:w="1275" w:type="dxa"/>
-          </w:tcPr>
-          <w:p>
-            <w:pPr>
-              <w:spacing w:after="160" w:line="259" w:lineRule="auto"/>
-            </w:pPr>
-          </w:p>
-        </w:tc>
-        <w:tc>
-          <w:tcPr>
-            <w:tcW w:w="1134" w:type="dxa"/>
-          </w:tcPr>
-          <w:p>
-            <w:pPr>
-              <w:spacing w:after="160" w:line="259" w:lineRule="auto"/>
-            </w:pPr>
-          </w:p>
-        </w:tc>
-        <w:tc>
-          <w:tcPr>
-            <w:tcW w:w="1134" w:type="dxa"/>
-          </w:tcPr>
-          <w:p>
-            <w:pPr>
-              <w:spacing w:after="160" w:line="259" w:lineRule="auto"/>
-            </w:pPr>
-          </w:p>
-        </w:tc>
-      </w:tr>
-      <w:tr>
-        <w:tc>
-          <w:tcPr>
-            <w:tcW w:w="1129" w:type="dxa"/>
-          </w:tcPr>
-          <w:p>
-            <w:pPr>
-              <w:spacing w:after="160" w:line="259" w:lineRule="auto"/>
-            </w:pPr>
-          </w:p>
-        </w:tc>
-        <w:tc>
-          <w:tcPr>
-            <w:tcW w:w="3515" w:type="dxa"/>
-          </w:tcPr>
-          <w:p>
-            <w:pPr>
-              <w:spacing w:after="160" w:line="259" w:lineRule="auto"/>
-            </w:pPr>
-          </w:p>
-        </w:tc>
-        <w:tc>
-          <w:tcPr>
-            <w:tcW w:w="1560" w:type="dxa"/>
-          </w:tcPr>
-          <w:p>
-            <w:pPr>
-              <w:spacing w:after="160" w:line="259" w:lineRule="auto"/>
-            </w:pPr>
-          </w:p>
-        </w:tc>
-        <w:tc>
-          <w:tcPr>
-            <w:tcW w:w="1275" w:type="dxa"/>
-          </w:tcPr>
-          <w:p>
-            <w:pPr>
-              <w:spacing w:after="160" w:line="259" w:lineRule="auto"/>
-            </w:pPr>
-          </w:p>
-        </w:tc>
-        <w:tc>
-          <w:tcPr>
-            <w:tcW w:w="1134" w:type="dxa"/>
-          </w:tcPr>
-          <w:p>
-            <w:pPr>
-              <w:spacing w:after="160" w:line="259" w:lineRule="auto"/>
-            </w:pPr>
-          </w:p>
-        </w:tc>
-        <w:tc>
-          <w:tcPr>
-            <w:tcW w:w="1134" w:type="dxa"/>
-          </w:tcPr>
-          <w:p>
-            <w:pPr>
-              <w:spacing w:after="160" w:line="259" w:lineRule="auto"/>
-            </w:pPr>
-          </w:p>
-        </w:tc>
-      </w:tr>
-      <w:tr>
-        <w:tc>
-          <w:tcPr>
-            <w:tcW w:w="1129" w:type="dxa"/>
-          </w:tcPr>
-          <w:p>
-            <w:pPr>
-              <w:spacing w:after="160" w:line="259" w:lineRule="auto"/>
-            </w:pPr>
-          </w:p>
-        </w:tc>
-        <w:tc>
-          <w:tcPr>
-            <w:tcW w:w="3515" w:type="dxa"/>
-          </w:tcPr>
-          <w:p>
-            <w:pPr>
-              <w:spacing w:after="160" w:line="259" w:lineRule="auto"/>
-            </w:pPr>
-          </w:p>
-        </w:tc>
-        <w:tc>
-          <w:tcPr>
-            <w:tcW w:w="1560" w:type="dxa"/>
-          </w:tcPr>
-          <w:p>
-            <w:pPr>
-              <w:spacing w:after="160" w:line="259" w:lineRule="auto"/>
-            </w:pPr>
-          </w:p>
-        </w:tc>
-        <w:tc>
-          <w:tcPr>
-            <w:tcW w:w="1275" w:type="dxa"/>
-          </w:tcPr>
-          <w:p>
-            <w:pPr>
-              <w:spacing w:after="160" w:line="259" w:lineRule="auto"/>
-            </w:pPr>
-          </w:p>
-        </w:tc>
-        <w:tc>
-          <w:tcPr>
-            <w:tcW w:w="1134" w:type="dxa"/>
-          </w:tcPr>
-          <w:p>
-            <w:pPr>
-              <w:spacing w:after="160" w:line="259" w:lineRule="auto"/>
-            </w:pPr>
-          </w:p>
-        </w:tc>
-        <w:tc>
-          <w:tcPr>
-            <w:tcW w:w="1134" w:type="dxa"/>
-          </w:tcPr>
-          <w:p>
-            <w:pPr>
-              <w:spacing w:after="160" w:line="259" w:lineRule="auto"/>
-            </w:pPr>
-          </w:p>
-        </w:tc>
-      </w:tr>
-      <w:tr>
-        <w:tc>
-          <w:tcPr>
-            <w:tcW w:w="1129" w:type="dxa"/>
-          </w:tcPr>
-          <w:p>
-            <w:pPr>
-              <w:spacing w:after="160" w:line="259" w:lineRule="auto"/>
-            </w:pPr>
-          </w:p>
-        </w:tc>
-        <w:tc>
-          <w:tcPr>
-            <w:tcW w:w="3515" w:type="dxa"/>
-          </w:tcPr>
-          <w:p>
-            <w:pPr>
-              <w:spacing w:after="160" w:line="259" w:lineRule="auto"/>
-            </w:pPr>
-          </w:p>
-        </w:tc>
-        <w:tc>
-          <w:tcPr>
-            <w:tcW w:w="1560" w:type="dxa"/>
-          </w:tcPr>
-          <w:p>
-            <w:pPr>
-              <w:spacing w:after="160" w:line="259" w:lineRule="auto"/>
-            </w:pPr>
-          </w:p>
-        </w:tc>
-        <w:tc>
-          <w:tcPr>
-            <w:tcW w:w="1275" w:type="dxa"/>
-          </w:tcPr>
-          <w:p>
-            <w:pPr>
-              <w:spacing w:after="160" w:line="259" w:lineRule="auto"/>
-            </w:pPr>
-          </w:p>
-        </w:tc>
-        <w:tc>
-          <w:tcPr>
-            <w:tcW w:w="1134" w:type="dxa"/>
-          </w:tcPr>
-          <w:p>
-            <w:pPr>
-              <w:spacing w:after="160" w:line="259" w:lineRule="auto"/>
-            </w:pPr>
-          </w:p>
-        </w:tc>
-        <w:tc>
-          <w:tcPr>
-            <w:tcW w:w="1134" w:type="dxa"/>
-          </w:tcPr>
-          <w:p>
-            <w:pPr>
-              <w:spacing w:after="160" w:line="259" w:lineRule="auto"/>
-            </w:pPr>
-          </w:p>
-        </w:tc>
-      </w:tr>
-    </w:tbl>
     <w:p>
       <w:pPr>
         <w:pStyle w:val="Kop1"/>
       </w:pPr>
       <w:r>
+        <w:lastRenderedPageBreak/>
         <w:t>Planning en taakverdeling</w:t>
       </w:r>
     </w:p>
-    <w:p>
-      <w:bookmarkStart w:id="2" w:name="_GoBack"/>
-      <w:bookmarkEnd w:id="2"/>
-    </w:p>
+    <w:p/>
+    <w:tbl>
+      <w:tblPr>
+        <w:tblStyle w:val="Tabelraster"/>
+        <w:tblpPr w:leftFromText="141" w:rightFromText="141" w:vertAnchor="page" w:horzAnchor="margin" w:tblpY="2587"/>
+        <w:tblW w:w="9983" w:type="dxa"/>
+        <w:tblLayout w:type="fixed"/>
+        <w:tblLook w:val="04A0" w:firstRow="1" w:lastRow="0" w:firstColumn="1" w:lastColumn="0" w:noHBand="0" w:noVBand="1"/>
+      </w:tblPr>
+      <w:tblGrid>
+        <w:gridCol w:w="1365"/>
+        <w:gridCol w:w="3515"/>
+        <w:gridCol w:w="1352"/>
+        <w:gridCol w:w="1370"/>
+        <w:gridCol w:w="1247"/>
+        <w:gridCol w:w="1134"/>
+      </w:tblGrid>
+      <w:tr>
+        <w:tc>
+          <w:tcPr>
+            <w:tcW w:w="1365" w:type="dxa"/>
+          </w:tcPr>
+          <w:p>
+            <w:pPr>
+              <w:spacing w:after="160" w:line="259" w:lineRule="auto"/>
+              <w:rPr>
+                <w:b/>
+              </w:rPr>
+            </w:pPr>
+            <w:r>
+              <w:rPr>
+                <w:b/>
+              </w:rPr>
+              <w:t>Teamleden</w:t>
+            </w:r>
+          </w:p>
+        </w:tc>
+        <w:tc>
+          <w:tcPr>
+            <w:tcW w:w="3515" w:type="dxa"/>
+          </w:tcPr>
+          <w:p>
+            <w:pPr>
+              <w:spacing w:after="160" w:line="259" w:lineRule="auto"/>
+              <w:rPr>
+                <w:b/>
+              </w:rPr>
+            </w:pPr>
+            <w:r>
+              <w:rPr>
+                <w:b/>
+              </w:rPr>
+              <w:t>Taak</w:t>
+            </w:r>
+          </w:p>
+        </w:tc>
+        <w:tc>
+          <w:tcPr>
+            <w:tcW w:w="1352" w:type="dxa"/>
+          </w:tcPr>
+          <w:p>
+            <w:pPr>
+              <w:spacing w:after="160" w:line="259" w:lineRule="auto"/>
+              <w:rPr>
+                <w:b/>
+              </w:rPr>
+            </w:pPr>
+            <w:r>
+              <w:rPr>
+                <w:b/>
+              </w:rPr>
+              <w:t>Geschatte uren</w:t>
+            </w:r>
+          </w:p>
+        </w:tc>
+        <w:tc>
+          <w:tcPr>
+            <w:tcW w:w="1370" w:type="dxa"/>
+          </w:tcPr>
+          <w:p>
+            <w:pPr>
+              <w:spacing w:after="160" w:line="259" w:lineRule="auto"/>
+              <w:rPr>
+                <w:b/>
+              </w:rPr>
+            </w:pPr>
+            <w:r>
+              <w:rPr>
+                <w:b/>
+              </w:rPr>
+              <w:t>Deadline</w:t>
+            </w:r>
+          </w:p>
+        </w:tc>
+        <w:tc>
+          <w:tcPr>
+            <w:tcW w:w="1247" w:type="dxa"/>
+          </w:tcPr>
+          <w:p>
+            <w:pPr>
+              <w:spacing w:after="160" w:line="259" w:lineRule="auto"/>
+              <w:rPr>
+                <w:b/>
+              </w:rPr>
+            </w:pPr>
+            <w:r>
+              <w:rPr>
+                <w:b/>
+              </w:rPr>
+              <w:t xml:space="preserve">Voldaan? </w:t>
+            </w:r>
+          </w:p>
+        </w:tc>
+        <w:tc>
+          <w:tcPr>
+            <w:tcW w:w="1134" w:type="dxa"/>
+          </w:tcPr>
+          <w:p>
+            <w:pPr>
+              <w:spacing w:after="160" w:line="259" w:lineRule="auto"/>
+              <w:rPr>
+                <w:b/>
+              </w:rPr>
+            </w:pPr>
+            <w:r>
+              <w:rPr>
+                <w:b/>
+              </w:rPr>
+              <w:t>Reële uren</w:t>
+            </w:r>
+          </w:p>
+        </w:tc>
+      </w:tr>
+      <w:tr>
+        <w:tc>
+          <w:tcPr>
+            <w:tcW w:w="1365" w:type="dxa"/>
+          </w:tcPr>
+          <w:p>
+            <w:pPr>
+              <w:pStyle w:val="Geenafstand"/>
+            </w:pPr>
+            <w:r>
+              <w:t>Jeroen,</w:t>
+            </w:r>
+          </w:p>
+          <w:p>
+            <w:pPr>
+              <w:pStyle w:val="Geenafstand"/>
+            </w:pPr>
+            <w:r>
+              <w:t>Harry,</w:t>
+            </w:r>
+          </w:p>
+          <w:p>
+            <w:pPr>
+              <w:pStyle w:val="Geenafstand"/>
+            </w:pPr>
+            <w:r>
+              <w:t>Vince,</w:t>
+            </w:r>
+          </w:p>
+          <w:p>
+            <w:pPr>
+              <w:pStyle w:val="Geenafstand"/>
+            </w:pPr>
+            <w:r>
+              <w:t>Diederik,</w:t>
+            </w:r>
+          </w:p>
+          <w:p>
+            <w:pPr>
+              <w:pStyle w:val="Geenafstand"/>
+            </w:pPr>
+            <w:r>
+              <w:t>Wouter</w:t>
+            </w:r>
+          </w:p>
+        </w:tc>
+        <w:tc>
+          <w:tcPr>
+            <w:tcW w:w="3515" w:type="dxa"/>
+          </w:tcPr>
+          <w:p>
+            <w:pPr>
+              <w:spacing w:after="160" w:line="259" w:lineRule="auto"/>
+            </w:pPr>
+            <w:r>
+              <w:t>Rolverdeling</w:t>
+            </w:r>
+          </w:p>
+        </w:tc>
+        <w:tc>
+          <w:tcPr>
+            <w:tcW w:w="1352" w:type="dxa"/>
+          </w:tcPr>
+          <w:p>
+            <w:pPr>
+              <w:spacing w:after="160" w:line="259" w:lineRule="auto"/>
+            </w:pPr>
+            <w:r>
+              <w:t>5</w:t>
+            </w:r>
+          </w:p>
+        </w:tc>
+        <w:tc>
+          <w:tcPr>
+            <w:tcW w:w="1370" w:type="dxa"/>
+          </w:tcPr>
+          <w:p>
+            <w:pPr>
+              <w:spacing w:after="160" w:line="259" w:lineRule="auto"/>
+            </w:pPr>
+            <w:r>
+              <w:t>Dinsdag 25-10-2016</w:t>
+            </w:r>
+          </w:p>
+        </w:tc>
+        <w:tc>
+          <w:tcPr>
+            <w:tcW w:w="1247" w:type="dxa"/>
+          </w:tcPr>
+          <w:p>
+            <w:pPr>
+              <w:spacing w:after="160" w:line="259" w:lineRule="auto"/>
+            </w:pPr>
+            <w:r>
+              <w:t>Ja</w:t>
+            </w:r>
+          </w:p>
+        </w:tc>
+        <w:tc>
+          <w:tcPr>
+            <w:tcW w:w="1134" w:type="dxa"/>
+          </w:tcPr>
+          <w:p>
+            <w:pPr>
+              <w:spacing w:after="160" w:line="259" w:lineRule="auto"/>
+            </w:pPr>
+            <w:r>
+              <w:t>5</w:t>
+            </w:r>
+          </w:p>
+        </w:tc>
+      </w:tr>
+      <w:tr>
+        <w:tc>
+          <w:tcPr>
+            <w:tcW w:w="1365" w:type="dxa"/>
+          </w:tcPr>
+          <w:p>
+            <w:pPr>
+              <w:spacing w:after="160" w:line="259" w:lineRule="auto"/>
+            </w:pPr>
+            <w:r>
+              <w:rPr>
+                <w:b/>
+              </w:rPr>
+              <w:t>Diederik</w:t>
+            </w:r>
+            <w:r>
+              <w:t>, Harry, Vince, Wouter, Jeroen</w:t>
+            </w:r>
+          </w:p>
+        </w:tc>
+        <w:tc>
+          <w:tcPr>
+            <w:tcW w:w="3515" w:type="dxa"/>
+          </w:tcPr>
+          <w:p>
+            <w:pPr>
+              <w:pStyle w:val="Geenafstand"/>
+            </w:pPr>
+            <w:r>
+              <w:t>Opdrachtanalyse</w:t>
+            </w:r>
+          </w:p>
+          <w:p>
+            <w:pPr>
+              <w:pStyle w:val="Geenafstand"/>
+            </w:pPr>
+          </w:p>
+          <w:p>
+            <w:pPr>
+              <w:pStyle w:val="Geenafstand"/>
+            </w:pPr>
+            <w:r>
+              <w:t>Functies uitgedacht,</w:t>
+            </w:r>
+          </w:p>
+          <w:p>
+            <w:pPr>
+              <w:pStyle w:val="Geenafstand"/>
+            </w:pPr>
+            <w:r>
+              <w:t>Ontwerpanalyse uitgedacht.</w:t>
+            </w:r>
+          </w:p>
+        </w:tc>
+        <w:tc>
+          <w:tcPr>
+            <w:tcW w:w="1352" w:type="dxa"/>
+          </w:tcPr>
+          <w:p>
+            <w:pPr>
+              <w:spacing w:after="160" w:line="259" w:lineRule="auto"/>
+            </w:pPr>
+            <w:r>
+              <w:t>15</w:t>
+            </w:r>
+          </w:p>
+        </w:tc>
+        <w:tc>
+          <w:tcPr>
+            <w:tcW w:w="1370" w:type="dxa"/>
+          </w:tcPr>
+          <w:p>
+            <w:pPr>
+              <w:spacing w:after="160" w:line="259" w:lineRule="auto"/>
+            </w:pPr>
+            <w:r>
+              <w:t>Dinsdag 25-10-2016</w:t>
+            </w:r>
+          </w:p>
+        </w:tc>
+        <w:tc>
+          <w:tcPr>
+            <w:tcW w:w="1247" w:type="dxa"/>
+          </w:tcPr>
+          <w:p>
+            <w:pPr>
+              <w:spacing w:after="160" w:line="259" w:lineRule="auto"/>
+            </w:pPr>
+            <w:r>
+              <w:t>Ja</w:t>
+            </w:r>
+          </w:p>
+        </w:tc>
+        <w:tc>
+          <w:tcPr>
+            <w:tcW w:w="1134" w:type="dxa"/>
+          </w:tcPr>
+          <w:p>
+            <w:pPr>
+              <w:spacing w:after="160" w:line="259" w:lineRule="auto"/>
+            </w:pPr>
+            <w:r>
+              <w:t>15</w:t>
+            </w:r>
+          </w:p>
+        </w:tc>
+      </w:tr>
+      <w:tr>
+        <w:tc>
+          <w:tcPr>
+            <w:tcW w:w="1365" w:type="dxa"/>
+          </w:tcPr>
+          <w:p>
+            <w:pPr>
+              <w:pStyle w:val="Geenafstand"/>
+            </w:pPr>
+            <w:r>
+              <w:rPr>
+                <w:b/>
+              </w:rPr>
+              <w:t>Jeroen,</w:t>
+            </w:r>
+          </w:p>
+          <w:p>
+            <w:pPr>
+              <w:pStyle w:val="Geenafstand"/>
+            </w:pPr>
+            <w:r>
+              <w:t>Harry,</w:t>
+            </w:r>
+          </w:p>
+          <w:p>
+            <w:pPr>
+              <w:pStyle w:val="Geenafstand"/>
+            </w:pPr>
+            <w:r>
+              <w:t>Vince,</w:t>
+            </w:r>
+          </w:p>
+          <w:p>
+            <w:pPr>
+              <w:pStyle w:val="Geenafstand"/>
+            </w:pPr>
+            <w:r>
+              <w:t>Diederik,</w:t>
+            </w:r>
+          </w:p>
+          <w:p>
+            <w:pPr>
+              <w:pStyle w:val="Geenafstand"/>
+            </w:pPr>
+            <w:r>
+              <w:t>Wouter</w:t>
+            </w:r>
+          </w:p>
+        </w:tc>
+        <w:tc>
+          <w:tcPr>
+            <w:tcW w:w="3515" w:type="dxa"/>
+          </w:tcPr>
+          <w:p>
+            <w:pPr>
+              <w:spacing w:after="160" w:line="259" w:lineRule="auto"/>
+            </w:pPr>
+            <w:r>
+              <w:t xml:space="preserve">Planning opstellen </w:t>
+            </w:r>
+          </w:p>
+        </w:tc>
+        <w:tc>
+          <w:tcPr>
+            <w:tcW w:w="1352" w:type="dxa"/>
+          </w:tcPr>
+          <w:p>
+            <w:pPr>
+              <w:spacing w:after="160" w:line="259" w:lineRule="auto"/>
+            </w:pPr>
+            <w:r>
+              <w:t>10</w:t>
+            </w:r>
+          </w:p>
+        </w:tc>
+        <w:tc>
+          <w:tcPr>
+            <w:tcW w:w="1370" w:type="dxa"/>
+          </w:tcPr>
+          <w:p>
+            <w:pPr>
+              <w:spacing w:after="160" w:line="259" w:lineRule="auto"/>
+            </w:pPr>
+            <w:r>
+              <w:t>Dinsdag 25-10-2016</w:t>
+            </w:r>
+          </w:p>
+        </w:tc>
+        <w:tc>
+          <w:tcPr>
+            <w:tcW w:w="1247" w:type="dxa"/>
+          </w:tcPr>
+          <w:p>
+            <w:pPr>
+              <w:spacing w:after="160" w:line="259" w:lineRule="auto"/>
+            </w:pPr>
+            <w:r>
+              <w:t>Ja</w:t>
+            </w:r>
+          </w:p>
+        </w:tc>
+        <w:tc>
+          <w:tcPr>
+            <w:tcW w:w="1134" w:type="dxa"/>
+          </w:tcPr>
+          <w:p>
+            <w:pPr>
+              <w:spacing w:after="160" w:line="259" w:lineRule="auto"/>
+            </w:pPr>
+            <w:r>
+              <w:t>10</w:t>
+            </w:r>
+          </w:p>
+        </w:tc>
+      </w:tr>
+      <w:tr>
+        <w:tc>
+          <w:tcPr>
+            <w:tcW w:w="1365" w:type="dxa"/>
+          </w:tcPr>
+          <w:p>
+            <w:pPr>
+              <w:pStyle w:val="Geenafstand"/>
+            </w:pPr>
+            <w:r>
+              <w:rPr>
+                <w:b/>
+              </w:rPr>
+              <w:t>Vince</w:t>
+            </w:r>
+          </w:p>
+        </w:tc>
+        <w:tc>
+          <w:tcPr>
+            <w:tcW w:w="3515" w:type="dxa"/>
+          </w:tcPr>
+          <w:p>
+            <w:pPr>
+              <w:spacing w:after="160" w:line="259" w:lineRule="auto"/>
+            </w:pPr>
+            <w:r>
+              <w:t>Grafisch design (</w:t>
+            </w:r>
+            <w:proofErr w:type="spellStart"/>
+            <w:r>
+              <w:t>Wireframe</w:t>
+            </w:r>
+            <w:proofErr w:type="spellEnd"/>
+            <w:r>
+              <w:t>)</w:t>
+            </w:r>
+          </w:p>
+        </w:tc>
+        <w:tc>
+          <w:tcPr>
+            <w:tcW w:w="1352" w:type="dxa"/>
+          </w:tcPr>
+          <w:p>
+            <w:pPr>
+              <w:spacing w:after="160" w:line="259" w:lineRule="auto"/>
+            </w:pPr>
+            <w:r>
+              <w:t>3</w:t>
+            </w:r>
+          </w:p>
+        </w:tc>
+        <w:tc>
+          <w:tcPr>
+            <w:tcW w:w="1370" w:type="dxa"/>
+          </w:tcPr>
+          <w:p>
+            <w:pPr>
+              <w:pStyle w:val="Geenafstand"/>
+            </w:pPr>
+            <w:r>
+              <w:t>Woensdag</w:t>
+            </w:r>
+          </w:p>
+          <w:p>
+            <w:pPr>
+              <w:pStyle w:val="Geenafstand"/>
+            </w:pPr>
+            <w:r>
+              <w:t>26-10-2016</w:t>
+            </w:r>
+          </w:p>
+        </w:tc>
+        <w:tc>
+          <w:tcPr>
+            <w:tcW w:w="1247" w:type="dxa"/>
+          </w:tcPr>
+          <w:p>
+            <w:pPr>
+              <w:spacing w:after="160" w:line="259" w:lineRule="auto"/>
+            </w:pPr>
+            <w:r>
+              <w:t>Ja</w:t>
+            </w:r>
+          </w:p>
+        </w:tc>
+        <w:tc>
+          <w:tcPr>
+            <w:tcW w:w="1134" w:type="dxa"/>
+          </w:tcPr>
+          <w:p>
+            <w:pPr>
+              <w:spacing w:after="160" w:line="259" w:lineRule="auto"/>
+            </w:pPr>
+            <w:r>
+              <w:t>3</w:t>
+            </w:r>
+          </w:p>
+        </w:tc>
+      </w:tr>
+      <w:tr>
+        <w:tc>
+          <w:tcPr>
+            <w:tcW w:w="1365" w:type="dxa"/>
+          </w:tcPr>
+          <w:p>
+            <w:pPr>
+              <w:pStyle w:val="Geenafstand"/>
+            </w:pPr>
+            <w:r>
+              <w:rPr>
+                <w:b/>
+              </w:rPr>
+              <w:t>Vince</w:t>
+            </w:r>
+          </w:p>
+          <w:p>
+            <w:pPr>
+              <w:pStyle w:val="Geenafstand"/>
+            </w:pPr>
+            <w:r>
+              <w:t>Diederik</w:t>
+            </w:r>
+          </w:p>
+          <w:p>
+            <w:pPr>
+              <w:pStyle w:val="Geenafstand"/>
+            </w:pPr>
+            <w:r>
+              <w:t>Jeroen</w:t>
+            </w:r>
+          </w:p>
+        </w:tc>
+        <w:tc>
+          <w:tcPr>
+            <w:tcW w:w="3515" w:type="dxa"/>
+          </w:tcPr>
+          <w:p>
+            <w:pPr>
+              <w:spacing w:after="160" w:line="259" w:lineRule="auto"/>
+              <w:rPr>
+                <w:color w:val="FF0000"/>
+              </w:rPr>
+            </w:pPr>
+            <w:r>
+              <w:t>Functie registreren</w:t>
+            </w:r>
+            <w:r>
+              <w:br/>
+            </w:r>
+            <w:r>
+              <w:rPr>
+                <w:color w:val="FF0000"/>
+              </w:rPr>
+              <w:t xml:space="preserve">Update: </w:t>
+            </w:r>
+            <w:bookmarkStart w:id="2" w:name="_GoBack"/>
+            <w:bookmarkEnd w:id="2"/>
+            <w:r>
+              <w:rPr>
+                <w:color w:val="FF0000"/>
+              </w:rPr>
+              <w:t>Dit ging voorspoediger dan voorzien.</w:t>
+            </w:r>
+          </w:p>
+        </w:tc>
+        <w:tc>
+          <w:tcPr>
+            <w:tcW w:w="1352" w:type="dxa"/>
+          </w:tcPr>
+          <w:p>
+            <w:pPr>
+              <w:spacing w:after="160" w:line="259" w:lineRule="auto"/>
+            </w:pPr>
+            <w:r>
+              <w:t>6</w:t>
+            </w:r>
+          </w:p>
+        </w:tc>
+        <w:tc>
+          <w:tcPr>
+            <w:tcW w:w="1370" w:type="dxa"/>
+          </w:tcPr>
+          <w:p>
+            <w:pPr>
+              <w:pStyle w:val="Geenafstand"/>
+            </w:pPr>
+            <w:r>
+              <w:t>Woensdag</w:t>
+            </w:r>
+          </w:p>
+          <w:p>
+            <w:pPr>
+              <w:spacing w:after="160" w:line="259" w:lineRule="auto"/>
+            </w:pPr>
+            <w:r>
+              <w:t>26-10-2016</w:t>
+            </w:r>
+          </w:p>
+        </w:tc>
+        <w:tc>
+          <w:tcPr>
+            <w:tcW w:w="1247" w:type="dxa"/>
+          </w:tcPr>
+          <w:p>
+            <w:pPr>
+              <w:spacing w:after="160" w:line="259" w:lineRule="auto"/>
+            </w:pPr>
+            <w:r>
+              <w:t>Ja</w:t>
+            </w:r>
+          </w:p>
+        </w:tc>
+        <w:tc>
+          <w:tcPr>
+            <w:tcW w:w="1134" w:type="dxa"/>
+          </w:tcPr>
+          <w:p>
+            <w:pPr>
+              <w:spacing w:after="160" w:line="259" w:lineRule="auto"/>
+            </w:pPr>
+            <w:r>
+              <w:rPr>
+                <w:color w:val="FF0000"/>
+              </w:rPr>
+              <w:t>3</w:t>
+            </w:r>
+          </w:p>
+        </w:tc>
+      </w:tr>
+      <w:tr>
+        <w:tc>
+          <w:tcPr>
+            <w:tcW w:w="1365" w:type="dxa"/>
+          </w:tcPr>
+          <w:p>
+            <w:pPr>
+              <w:pStyle w:val="Geenafstand"/>
+              <w:rPr>
+                <w:b/>
+              </w:rPr>
+            </w:pPr>
+            <w:r>
+              <w:rPr>
+                <w:b/>
+              </w:rPr>
+              <w:t>Vince</w:t>
+            </w:r>
+          </w:p>
+          <w:p>
+            <w:pPr>
+              <w:pStyle w:val="Geenafstand"/>
+            </w:pPr>
+            <w:r>
+              <w:t>Diederik</w:t>
+            </w:r>
+          </w:p>
+          <w:p>
+            <w:pPr>
+              <w:pStyle w:val="Geenafstand"/>
+            </w:pPr>
+            <w:r>
+              <w:t>Jeroen</w:t>
+            </w:r>
+          </w:p>
+        </w:tc>
+        <w:tc>
+          <w:tcPr>
+            <w:tcW w:w="3515" w:type="dxa"/>
+          </w:tcPr>
+          <w:p>
+            <w:pPr>
+              <w:spacing w:after="160" w:line="259" w:lineRule="auto"/>
+            </w:pPr>
+            <w:r>
+              <w:t>Functie stallen</w:t>
+            </w:r>
+          </w:p>
+        </w:tc>
+        <w:tc>
+          <w:tcPr>
+            <w:tcW w:w="1352" w:type="dxa"/>
+          </w:tcPr>
+          <w:p>
+            <w:pPr>
+              <w:spacing w:after="160" w:line="259" w:lineRule="auto"/>
+            </w:pPr>
+            <w:r>
+              <w:t>9</w:t>
+            </w:r>
+          </w:p>
+        </w:tc>
+        <w:tc>
+          <w:tcPr>
+            <w:tcW w:w="1370" w:type="dxa"/>
+          </w:tcPr>
+          <w:p>
+            <w:pPr>
+              <w:pStyle w:val="Geenafstand"/>
+            </w:pPr>
+            <w:r>
+              <w:t>Woensdag</w:t>
+            </w:r>
+          </w:p>
+          <w:p>
+            <w:pPr>
+              <w:pStyle w:val="Geenafstand"/>
+            </w:pPr>
+            <w:r>
+              <w:t>26-10-2016</w:t>
+            </w:r>
+          </w:p>
+        </w:tc>
+        <w:tc>
+          <w:tcPr>
+            <w:tcW w:w="1247" w:type="dxa"/>
+          </w:tcPr>
+          <w:p>
+            <w:pPr>
+              <w:spacing w:after="160" w:line="259" w:lineRule="auto"/>
+            </w:pPr>
+            <w:r>
+              <w:t>Ja</w:t>
+            </w:r>
+          </w:p>
+        </w:tc>
+        <w:tc>
+          <w:tcPr>
+            <w:tcW w:w="1134" w:type="dxa"/>
+          </w:tcPr>
+          <w:p>
+            <w:pPr>
+              <w:spacing w:after="160" w:line="259" w:lineRule="auto"/>
+            </w:pPr>
+            <w:r>
+              <w:t>9</w:t>
+            </w:r>
+          </w:p>
+        </w:tc>
+      </w:tr>
+      <w:tr>
+        <w:tc>
+          <w:tcPr>
+            <w:tcW w:w="1365" w:type="dxa"/>
+          </w:tcPr>
+          <w:p>
+            <w:pPr>
+              <w:pStyle w:val="Geenafstand"/>
+            </w:pPr>
+            <w:r>
+              <w:rPr>
+                <w:b/>
+              </w:rPr>
+              <w:t>Diederik</w:t>
+            </w:r>
+            <w:r>
+              <w:t>,</w:t>
+            </w:r>
+          </w:p>
+          <w:p>
+            <w:pPr>
+              <w:pStyle w:val="Geenafstand"/>
+            </w:pPr>
+            <w:r>
+              <w:t>Jeroen</w:t>
+            </w:r>
+          </w:p>
+        </w:tc>
+        <w:tc>
+          <w:tcPr>
+            <w:tcW w:w="3515" w:type="dxa"/>
+          </w:tcPr>
+          <w:p>
+            <w:pPr>
+              <w:spacing w:after="160" w:line="259" w:lineRule="auto"/>
+            </w:pPr>
+            <w:r>
+              <w:t>Functie ophalen</w:t>
+            </w:r>
+          </w:p>
+        </w:tc>
+        <w:tc>
+          <w:tcPr>
+            <w:tcW w:w="1352" w:type="dxa"/>
+          </w:tcPr>
+          <w:p>
+            <w:pPr>
+              <w:spacing w:after="160" w:line="259" w:lineRule="auto"/>
+            </w:pPr>
+            <w:r>
+              <w:t>4</w:t>
+            </w:r>
+          </w:p>
+        </w:tc>
+        <w:tc>
+          <w:tcPr>
+            <w:tcW w:w="1370" w:type="dxa"/>
+          </w:tcPr>
+          <w:p>
+            <w:pPr>
+              <w:pStyle w:val="Geenafstand"/>
+            </w:pPr>
+            <w:r>
+              <w:t>Woensdag</w:t>
+            </w:r>
+          </w:p>
+          <w:p>
+            <w:pPr>
+              <w:pStyle w:val="Geenafstand"/>
+            </w:pPr>
+            <w:r>
+              <w:t>26-10-2016</w:t>
+            </w:r>
+          </w:p>
+        </w:tc>
+        <w:tc>
+          <w:tcPr>
+            <w:tcW w:w="1247" w:type="dxa"/>
+          </w:tcPr>
+          <w:p>
+            <w:pPr>
+              <w:spacing w:after="160" w:line="259" w:lineRule="auto"/>
+            </w:pPr>
+            <w:r>
+              <w:t>Ja</w:t>
+            </w:r>
+          </w:p>
+        </w:tc>
+        <w:tc>
+          <w:tcPr>
+            <w:tcW w:w="1134" w:type="dxa"/>
+          </w:tcPr>
+          <w:p>
+            <w:pPr>
+              <w:spacing w:after="160" w:line="259" w:lineRule="auto"/>
+            </w:pPr>
+            <w:r>
+              <w:t>4</w:t>
+            </w:r>
+          </w:p>
+        </w:tc>
+      </w:tr>
+      <w:tr>
+        <w:tc>
+          <w:tcPr>
+            <w:tcW w:w="1365" w:type="dxa"/>
+          </w:tcPr>
+          <w:p>
+            <w:pPr>
+              <w:pStyle w:val="Geenafstand"/>
+            </w:pPr>
+            <w:r>
+              <w:rPr>
+                <w:b/>
+              </w:rPr>
+              <w:t>Diederik</w:t>
+            </w:r>
+            <w:r>
+              <w:t>,</w:t>
+            </w:r>
+          </w:p>
+          <w:p>
+            <w:pPr>
+              <w:pStyle w:val="Geenafstand"/>
+            </w:pPr>
+            <w:r>
+              <w:t>Jeroen</w:t>
+            </w:r>
+          </w:p>
+        </w:tc>
+        <w:tc>
+          <w:tcPr>
+            <w:tcW w:w="3515" w:type="dxa"/>
+          </w:tcPr>
+          <w:p>
+            <w:pPr>
+              <w:spacing w:after="160" w:line="259" w:lineRule="auto"/>
+            </w:pPr>
+            <w:r>
+              <w:t>Functie Info opvragen</w:t>
+            </w:r>
+          </w:p>
+        </w:tc>
+        <w:tc>
+          <w:tcPr>
+            <w:tcW w:w="1352" w:type="dxa"/>
+          </w:tcPr>
+          <w:p>
+            <w:pPr>
+              <w:spacing w:after="160" w:line="259" w:lineRule="auto"/>
+            </w:pPr>
+            <w:r>
+              <w:t>2</w:t>
+            </w:r>
+          </w:p>
+        </w:tc>
+        <w:tc>
+          <w:tcPr>
+            <w:tcW w:w="1370" w:type="dxa"/>
+          </w:tcPr>
+          <w:p>
+            <w:pPr>
+              <w:pStyle w:val="Geenafstand"/>
+            </w:pPr>
+            <w:r>
+              <w:t>Donderdag 27-10-2016</w:t>
+            </w:r>
+          </w:p>
+        </w:tc>
+        <w:tc>
+          <w:tcPr>
+            <w:tcW w:w="1247" w:type="dxa"/>
+          </w:tcPr>
+          <w:p>
+            <w:pPr>
+              <w:spacing w:after="160" w:line="259" w:lineRule="auto"/>
+            </w:pPr>
+            <w:r>
+              <w:t>Ja</w:t>
+            </w:r>
+          </w:p>
+        </w:tc>
+        <w:tc>
+          <w:tcPr>
+            <w:tcW w:w="1134" w:type="dxa"/>
+          </w:tcPr>
+          <w:p>
+            <w:pPr>
+              <w:spacing w:after="160" w:line="259" w:lineRule="auto"/>
+            </w:pPr>
+            <w:r>
+              <w:t>2</w:t>
+            </w:r>
+          </w:p>
+        </w:tc>
+      </w:tr>
+      <w:tr>
+        <w:tc>
+          <w:tcPr>
+            <w:tcW w:w="1365" w:type="dxa"/>
+          </w:tcPr>
+          <w:p>
+            <w:pPr>
+              <w:pStyle w:val="Geenafstand"/>
+              <w:rPr>
+                <w:b/>
+              </w:rPr>
+            </w:pPr>
+            <w:r>
+              <w:rPr>
+                <w:b/>
+              </w:rPr>
+              <w:t>Wouter</w:t>
+            </w:r>
+          </w:p>
+          <w:p>
+            <w:pPr>
+              <w:pStyle w:val="Geenafstand"/>
+              <w:rPr>
+                <w:b/>
+              </w:rPr>
+            </w:pPr>
+            <w:r>
+              <w:rPr>
+                <w:b/>
+              </w:rPr>
+              <w:t>Harry</w:t>
+            </w:r>
+          </w:p>
+        </w:tc>
+        <w:tc>
+          <w:tcPr>
+            <w:tcW w:w="3515" w:type="dxa"/>
+          </w:tcPr>
+          <w:p>
+            <w:pPr>
+              <w:spacing w:after="160" w:line="259" w:lineRule="auto"/>
+            </w:pPr>
+            <w:proofErr w:type="spellStart"/>
+            <w:r>
+              <w:t>Graphical</w:t>
+            </w:r>
+            <w:proofErr w:type="spellEnd"/>
+            <w:r>
+              <w:t xml:space="preserve"> User Interface</w:t>
+            </w:r>
+            <w:r>
+              <w:t>, inlezen van informatie hierover.</w:t>
+            </w:r>
+            <w:r>
+              <w:br/>
+            </w:r>
+            <w:r>
+              <w:rPr>
+                <w:color w:val="FF0000"/>
+              </w:rPr>
+              <w:t xml:space="preserve"> </w:t>
+            </w:r>
+            <w:r>
+              <w:rPr>
+                <w:color w:val="FF0000"/>
+              </w:rPr>
+              <w:t xml:space="preserve">Update: Dit </w:t>
+            </w:r>
+            <w:r>
+              <w:rPr>
+                <w:color w:val="FF0000"/>
+              </w:rPr>
+              <w:t>minder</w:t>
+            </w:r>
+            <w:r>
+              <w:rPr>
+                <w:color w:val="FF0000"/>
+              </w:rPr>
+              <w:t xml:space="preserve"> </w:t>
+            </w:r>
+            <w:r>
+              <w:rPr>
+                <w:color w:val="FF0000"/>
+              </w:rPr>
+              <w:t>voorspoedig</w:t>
+            </w:r>
+            <w:r>
+              <w:rPr>
+                <w:color w:val="FF0000"/>
+              </w:rPr>
+              <w:t xml:space="preserve"> dan voorzien.</w:t>
+            </w:r>
+          </w:p>
+        </w:tc>
+        <w:tc>
+          <w:tcPr>
+            <w:tcW w:w="1352" w:type="dxa"/>
+          </w:tcPr>
+          <w:p>
+            <w:pPr>
+              <w:spacing w:after="160" w:line="259" w:lineRule="auto"/>
+            </w:pPr>
+            <w:r>
+              <w:t>6</w:t>
+            </w:r>
+          </w:p>
+        </w:tc>
+        <w:tc>
+          <w:tcPr>
+            <w:tcW w:w="1370" w:type="dxa"/>
+          </w:tcPr>
+          <w:p>
+            <w:pPr>
+              <w:pStyle w:val="Geenafstand"/>
+            </w:pPr>
+            <w:r>
+              <w:t>Donderdag 27-10-2016</w:t>
+            </w:r>
+          </w:p>
+        </w:tc>
+        <w:tc>
+          <w:tcPr>
+            <w:tcW w:w="1247" w:type="dxa"/>
+          </w:tcPr>
+          <w:p>
+            <w:pPr>
+              <w:spacing w:after="160" w:line="259" w:lineRule="auto"/>
+            </w:pPr>
+            <w:r>
+              <w:t>Ja</w:t>
+            </w:r>
+          </w:p>
+        </w:tc>
+        <w:tc>
+          <w:tcPr>
+            <w:tcW w:w="1134" w:type="dxa"/>
+          </w:tcPr>
+          <w:p>
+            <w:pPr>
+              <w:spacing w:after="160" w:line="259" w:lineRule="auto"/>
+              <w:rPr>
+                <w:color w:val="FF0000"/>
+              </w:rPr>
+            </w:pPr>
+            <w:r>
+              <w:rPr>
+                <w:color w:val="FF0000"/>
+              </w:rPr>
+              <w:t>8</w:t>
+            </w:r>
+          </w:p>
+        </w:tc>
+      </w:tr>
+      <w:tr>
+        <w:tc>
+          <w:tcPr>
+            <w:tcW w:w="1365" w:type="dxa"/>
+          </w:tcPr>
+          <w:p>
+            <w:pPr>
+              <w:pStyle w:val="Geenafstand"/>
+              <w:rPr>
+                <w:b/>
+              </w:rPr>
+            </w:pPr>
+            <w:r>
+              <w:rPr>
+                <w:b/>
+              </w:rPr>
+              <w:t>Jeroen</w:t>
+            </w:r>
+          </w:p>
+        </w:tc>
+        <w:tc>
+          <w:tcPr>
+            <w:tcW w:w="3515" w:type="dxa"/>
+          </w:tcPr>
+          <w:p>
+            <w:pPr>
+              <w:spacing w:after="160" w:line="259" w:lineRule="auto"/>
+            </w:pPr>
+            <w:r>
+              <w:t xml:space="preserve">Verslaglegging planning </w:t>
+            </w:r>
+          </w:p>
+        </w:tc>
+        <w:tc>
+          <w:tcPr>
+            <w:tcW w:w="1352" w:type="dxa"/>
+          </w:tcPr>
+          <w:p>
+            <w:pPr>
+              <w:spacing w:after="160" w:line="259" w:lineRule="auto"/>
+            </w:pPr>
+            <w:r>
+              <w:t>2</w:t>
+            </w:r>
+          </w:p>
+        </w:tc>
+        <w:tc>
+          <w:tcPr>
+            <w:tcW w:w="1370" w:type="dxa"/>
+          </w:tcPr>
+          <w:p>
+            <w:pPr>
+              <w:pStyle w:val="Geenafstand"/>
+            </w:pPr>
+            <w:r>
+              <w:t>Donderdag 27-10-2016</w:t>
+            </w:r>
+          </w:p>
+        </w:tc>
+        <w:tc>
+          <w:tcPr>
+            <w:tcW w:w="1247" w:type="dxa"/>
+          </w:tcPr>
+          <w:p>
+            <w:pPr>
+              <w:spacing w:after="160" w:line="259" w:lineRule="auto"/>
+            </w:pPr>
+            <w:r>
+              <w:t>Ja</w:t>
+            </w:r>
+          </w:p>
+        </w:tc>
+        <w:tc>
+          <w:tcPr>
+            <w:tcW w:w="1134" w:type="dxa"/>
+          </w:tcPr>
+          <w:p>
+            <w:pPr>
+              <w:spacing w:after="160" w:line="259" w:lineRule="auto"/>
+            </w:pPr>
+            <w:r>
+              <w:t>2</w:t>
+            </w:r>
+          </w:p>
+        </w:tc>
+      </w:tr>
+      <w:tr>
+        <w:tc>
+          <w:tcPr>
+            <w:tcW w:w="1365" w:type="dxa"/>
+          </w:tcPr>
+          <w:p>
+            <w:pPr>
+              <w:pStyle w:val="Geenafstand"/>
+              <w:rPr>
+                <w:b/>
+              </w:rPr>
+            </w:pPr>
+            <w:r>
+              <w:rPr>
+                <w:b/>
+              </w:rPr>
+              <w:t>Diederik</w:t>
+            </w:r>
+          </w:p>
+        </w:tc>
+        <w:tc>
+          <w:tcPr>
+            <w:tcW w:w="3515" w:type="dxa"/>
+          </w:tcPr>
+          <w:p>
+            <w:pPr>
+              <w:spacing w:after="160" w:line="259" w:lineRule="auto"/>
+            </w:pPr>
+            <w:r>
+              <w:t xml:space="preserve">Verslaglegging en uitleg </w:t>
+            </w:r>
+            <w:proofErr w:type="spellStart"/>
+            <w:r>
+              <w:t>PSDs</w:t>
+            </w:r>
+            <w:proofErr w:type="spellEnd"/>
+          </w:p>
+        </w:tc>
+        <w:tc>
+          <w:tcPr>
+            <w:tcW w:w="1352" w:type="dxa"/>
+          </w:tcPr>
+          <w:p>
+            <w:pPr>
+              <w:spacing w:after="160" w:line="259" w:lineRule="auto"/>
+            </w:pPr>
+            <w:r>
+              <w:t>2</w:t>
+            </w:r>
+          </w:p>
+        </w:tc>
+        <w:tc>
+          <w:tcPr>
+            <w:tcW w:w="1370" w:type="dxa"/>
+          </w:tcPr>
+          <w:p>
+            <w:pPr>
+              <w:pStyle w:val="Geenafstand"/>
+            </w:pPr>
+            <w:r>
+              <w:t>Donderdag 27-10-2016</w:t>
+            </w:r>
+          </w:p>
+        </w:tc>
+        <w:tc>
+          <w:tcPr>
+            <w:tcW w:w="1247" w:type="dxa"/>
+          </w:tcPr>
+          <w:p>
+            <w:pPr>
+              <w:spacing w:after="160" w:line="259" w:lineRule="auto"/>
+            </w:pPr>
+            <w:r>
+              <w:t>Ja</w:t>
+            </w:r>
+          </w:p>
+        </w:tc>
+        <w:tc>
+          <w:tcPr>
+            <w:tcW w:w="1134" w:type="dxa"/>
+          </w:tcPr>
+          <w:p>
+            <w:pPr>
+              <w:spacing w:after="160" w:line="259" w:lineRule="auto"/>
+            </w:pPr>
+            <w:r>
+              <w:t>2</w:t>
+            </w:r>
+          </w:p>
+        </w:tc>
+      </w:tr>
+      <w:tr>
+        <w:tc>
+          <w:tcPr>
+            <w:tcW w:w="1365" w:type="dxa"/>
+          </w:tcPr>
+          <w:p>
+            <w:pPr>
+              <w:pStyle w:val="Geenafstand"/>
+              <w:rPr>
+                <w:b/>
+              </w:rPr>
+            </w:pPr>
+            <w:r>
+              <w:rPr>
+                <w:b/>
+              </w:rPr>
+              <w:t>Harry</w:t>
+            </w:r>
+          </w:p>
+        </w:tc>
+        <w:tc>
+          <w:tcPr>
+            <w:tcW w:w="3515" w:type="dxa"/>
+          </w:tcPr>
+          <w:p>
+            <w:pPr>
+              <w:spacing w:after="160" w:line="259" w:lineRule="auto"/>
+            </w:pPr>
+            <w:proofErr w:type="spellStart"/>
+            <w:r>
+              <w:t>Graphical</w:t>
+            </w:r>
+            <w:proofErr w:type="spellEnd"/>
+            <w:r>
+              <w:t xml:space="preserve"> User</w:t>
+            </w:r>
+            <w:r>
+              <w:t xml:space="preserve"> Interf</w:t>
+            </w:r>
+            <w:r>
+              <w:t>ace instellen</w:t>
+            </w:r>
+            <w:r>
+              <w:t xml:space="preserve"> Registreren en stallen.</w:t>
+            </w:r>
+          </w:p>
+        </w:tc>
+        <w:tc>
+          <w:tcPr>
+            <w:tcW w:w="1352" w:type="dxa"/>
+          </w:tcPr>
+          <w:p>
+            <w:pPr>
+              <w:spacing w:after="160" w:line="259" w:lineRule="auto"/>
+            </w:pPr>
+            <w:r>
+              <w:t>3</w:t>
+            </w:r>
+          </w:p>
+        </w:tc>
+        <w:tc>
+          <w:tcPr>
+            <w:tcW w:w="1370" w:type="dxa"/>
+          </w:tcPr>
+          <w:p>
+            <w:pPr>
+              <w:pStyle w:val="Geenafstand"/>
+            </w:pPr>
+            <w:r>
+              <w:t>Vrijdag</w:t>
+            </w:r>
+          </w:p>
+          <w:p>
+            <w:pPr>
+              <w:pStyle w:val="Geenafstand"/>
+            </w:pPr>
+            <w:r>
+              <w:t>28-10-2016</w:t>
+            </w:r>
+          </w:p>
+        </w:tc>
+        <w:tc>
+          <w:tcPr>
+            <w:tcW w:w="1247" w:type="dxa"/>
+          </w:tcPr>
+          <w:p>
+            <w:pPr>
+              <w:spacing w:after="160" w:line="259" w:lineRule="auto"/>
+            </w:pPr>
+          </w:p>
+        </w:tc>
+        <w:tc>
+          <w:tcPr>
+            <w:tcW w:w="1134" w:type="dxa"/>
+          </w:tcPr>
+          <w:p>
+            <w:pPr>
+              <w:spacing w:after="160" w:line="259" w:lineRule="auto"/>
+            </w:pPr>
+            <w:r>
+              <w:t>3</w:t>
+            </w:r>
+          </w:p>
+        </w:tc>
+      </w:tr>
+      <w:tr>
+        <w:tc>
+          <w:tcPr>
+            <w:tcW w:w="1365" w:type="dxa"/>
+          </w:tcPr>
+          <w:p>
+            <w:pPr>
+              <w:pStyle w:val="Geenafstand"/>
+              <w:rPr>
+                <w:b/>
+              </w:rPr>
+            </w:pPr>
+            <w:r>
+              <w:rPr>
+                <w:b/>
+              </w:rPr>
+              <w:lastRenderedPageBreak/>
+              <w:t>Wouter</w:t>
+            </w:r>
+          </w:p>
+        </w:tc>
+        <w:tc>
+          <w:tcPr>
+            <w:tcW w:w="3515" w:type="dxa"/>
+          </w:tcPr>
+          <w:p>
+            <w:pPr>
+              <w:spacing w:after="160" w:line="259" w:lineRule="auto"/>
+            </w:pPr>
+            <w:proofErr w:type="spellStart"/>
+            <w:r>
+              <w:t>Graphical</w:t>
+            </w:r>
+            <w:proofErr w:type="spellEnd"/>
+            <w:r>
+              <w:t xml:space="preserve"> User Interface instellen</w:t>
+            </w:r>
+            <w:r>
+              <w:t xml:space="preserve"> informatie opvragen en ophalen</w:t>
+            </w:r>
+          </w:p>
+        </w:tc>
+        <w:tc>
+          <w:tcPr>
+            <w:tcW w:w="1352" w:type="dxa"/>
+          </w:tcPr>
+          <w:p>
+            <w:pPr>
+              <w:spacing w:after="160" w:line="259" w:lineRule="auto"/>
+            </w:pPr>
+            <w:r>
+              <w:t>3</w:t>
+            </w:r>
+          </w:p>
+        </w:tc>
+        <w:tc>
+          <w:tcPr>
+            <w:tcW w:w="1370" w:type="dxa"/>
+          </w:tcPr>
+          <w:p>
+            <w:pPr>
+              <w:pStyle w:val="Geenafstand"/>
+            </w:pPr>
+            <w:r>
+              <w:t>Vrijdag</w:t>
+            </w:r>
+          </w:p>
+          <w:p>
+            <w:pPr>
+              <w:pStyle w:val="Geenafstand"/>
+            </w:pPr>
+            <w:r>
+              <w:t>28-10-2016</w:t>
+            </w:r>
+          </w:p>
+        </w:tc>
+        <w:tc>
+          <w:tcPr>
+            <w:tcW w:w="1247" w:type="dxa"/>
+          </w:tcPr>
+          <w:p>
+            <w:pPr>
+              <w:spacing w:after="160" w:line="259" w:lineRule="auto"/>
+            </w:pPr>
+          </w:p>
+        </w:tc>
+        <w:tc>
+          <w:tcPr>
+            <w:tcW w:w="1134" w:type="dxa"/>
+          </w:tcPr>
+          <w:p>
+            <w:pPr>
+              <w:spacing w:after="160" w:line="259" w:lineRule="auto"/>
+            </w:pPr>
+            <w:r>
+              <w:t>3</w:t>
+            </w:r>
+          </w:p>
+        </w:tc>
+      </w:tr>
+      <w:tr>
+        <w:tc>
+          <w:tcPr>
+            <w:tcW w:w="1365" w:type="dxa"/>
+          </w:tcPr>
+          <w:p>
+            <w:pPr>
+              <w:pStyle w:val="Geenafstand"/>
+              <w:rPr>
+                <w:b/>
+              </w:rPr>
+            </w:pPr>
+            <w:r>
+              <w:rPr>
+                <w:b/>
+              </w:rPr>
+              <w:t>Vince</w:t>
+            </w:r>
+          </w:p>
+        </w:tc>
+        <w:tc>
+          <w:tcPr>
+            <w:tcW w:w="3515" w:type="dxa"/>
+          </w:tcPr>
+          <w:p>
+            <w:pPr>
+              <w:spacing w:after="160" w:line="259" w:lineRule="auto"/>
+            </w:pPr>
+            <w:r>
+              <w:t>Backend van de programmeercode voor GUI instellen, zodat deze meerdere vensters kan weer laten geven.</w:t>
+            </w:r>
+          </w:p>
+        </w:tc>
+        <w:tc>
+          <w:tcPr>
+            <w:tcW w:w="1352" w:type="dxa"/>
+          </w:tcPr>
+          <w:p>
+            <w:pPr>
+              <w:spacing w:after="160" w:line="259" w:lineRule="auto"/>
+            </w:pPr>
+            <w:r>
+              <w:t>3</w:t>
+            </w:r>
+          </w:p>
+        </w:tc>
+        <w:tc>
+          <w:tcPr>
+            <w:tcW w:w="1370" w:type="dxa"/>
+          </w:tcPr>
+          <w:p>
+            <w:pPr>
+              <w:pStyle w:val="Geenafstand"/>
+            </w:pPr>
+            <w:r>
+              <w:t>Vrijdag</w:t>
+            </w:r>
+          </w:p>
+          <w:p>
+            <w:pPr>
+              <w:pStyle w:val="Geenafstand"/>
+            </w:pPr>
+            <w:r>
+              <w:t>28-10-2016</w:t>
+            </w:r>
+          </w:p>
+        </w:tc>
+        <w:tc>
+          <w:tcPr>
+            <w:tcW w:w="1247" w:type="dxa"/>
+          </w:tcPr>
+          <w:p>
+            <w:pPr>
+              <w:spacing w:after="160" w:line="259" w:lineRule="auto"/>
+            </w:pPr>
+          </w:p>
+        </w:tc>
+        <w:tc>
+          <w:tcPr>
+            <w:tcW w:w="1134" w:type="dxa"/>
+          </w:tcPr>
+          <w:p>
+            <w:pPr>
+              <w:spacing w:after="160" w:line="259" w:lineRule="auto"/>
+            </w:pPr>
+          </w:p>
+        </w:tc>
+      </w:tr>
+    </w:tbl>
+    <w:p/>
     <w:sectPr>
       <w:pgSz w:w="11906" w:h="16838"/>
       <w:pgMar w:top="1417" w:right="1417" w:bottom="1417" w:left="1417" w:header="708" w:footer="708" w:gutter="0"/>

</xml_diff>